<commit_message>
Ordinamento directory e lessico
Co-Authored-By: Antonio Trovato <72383399+AntonioTrovato@users.noreply.github.com>
Co-Authored-By: angeloafeltra <73121300+angeloafeltra@users.noreply.github.com>
</commit_message>
<xml_diff>
--- a/Documentazione generale/Change Request CodeSmell/Aggiunta CodeSmell cASpER CR2 CR3.docx
+++ b/Documentazione generale/Change Request CodeSmell/Aggiunta CodeSmell cASpER CR2 CR3.docx
@@ -1,6 +1,6 @@
 
 <file path=word/document.xml><?xml version="1.0" encoding="utf-8"?>
-<w:document xmlns:wpc="http://schemas.microsoft.com/office/word/2010/wordprocessingCanvas" xmlns:cx="http://schemas.microsoft.com/office/drawing/2014/chartex" xmlns:mc="http://schemas.openxmlformats.org/markup-compatibility/2006" xmlns:o="urn:schemas-microsoft-com:office:office" xmlns:r="http://schemas.openxmlformats.org/officeDocument/2006/relationships" xmlns:m="http://schemas.openxmlformats.org/officeDocument/2006/math" xmlns:v="urn:schemas-microsoft-com:vml" xmlns:wp14="http://schemas.microsoft.com/office/word/2010/wordprocessingDrawing" xmlns:wp="http://schemas.openxmlformats.org/drawingml/2006/wordprocessingDrawing" xmlns:w10="urn:schemas-microsoft-com:office:word" xmlns:w="http://schemas.openxmlformats.org/wordprocessingml/2006/main" xmlns:w14="http://schemas.microsoft.com/office/word/2010/wordml" xmlns:w15="http://schemas.microsoft.com/office/word/2012/wordml" xmlns:w16se="http://schemas.microsoft.com/office/word/2015/wordml/symex" xmlns:wpg="http://schemas.microsoft.com/office/word/2010/wordprocessingGroup" xmlns:wpi="http://schemas.microsoft.com/office/word/2010/wordprocessingInk" xmlns:wne="http://schemas.microsoft.com/office/word/2006/wordml" xmlns:wps="http://schemas.microsoft.com/office/word/2010/wordprocessingShape" mc:Ignorable="w14 w15 w16se wp14">
+<w:document xmlns:wpc="http://schemas.microsoft.com/office/word/2010/wordprocessingCanvas" xmlns:cx="http://schemas.microsoft.com/office/drawing/2014/chartex" xmlns:cx1="http://schemas.microsoft.com/office/drawing/2015/9/8/chartex" xmlns:cx2="http://schemas.microsoft.com/office/drawing/2015/10/21/chartex" xmlns:cx3="http://schemas.microsoft.com/office/drawing/2016/5/9/chartex" xmlns:cx4="http://schemas.microsoft.com/office/drawing/2016/5/10/chartex" xmlns:cx5="http://schemas.microsoft.com/office/drawing/2016/5/11/chartex" xmlns:cx6="http://schemas.microsoft.com/office/drawing/2016/5/12/chartex" xmlns:cx7="http://schemas.microsoft.com/office/drawing/2016/5/13/chartex" xmlns:cx8="http://schemas.microsoft.com/office/drawing/2016/5/14/chartex" xmlns:mc="http://schemas.openxmlformats.org/markup-compatibility/2006" xmlns:aink="http://schemas.microsoft.com/office/drawing/2016/ink" xmlns:am3d="http://schemas.microsoft.com/office/drawing/2017/model3d" xmlns:o="urn:schemas-microsoft-com:office:office" xmlns:oel="http://schemas.microsoft.com/office/2019/extlst" xmlns:r="http://schemas.openxmlformats.org/officeDocument/2006/relationships" xmlns:m="http://schemas.openxmlformats.org/officeDocument/2006/math" xmlns:v="urn:schemas-microsoft-com:vml" xmlns:wp14="http://schemas.microsoft.com/office/word/2010/wordprocessingDrawing" xmlns:wp="http://schemas.openxmlformats.org/drawingml/2006/wordprocessingDrawing" xmlns:w10="urn:schemas-microsoft-com:office:word" xmlns:w="http://schemas.openxmlformats.org/wordprocessingml/2006/main" xmlns:w14="http://schemas.microsoft.com/office/word/2010/wordml" xmlns:w15="http://schemas.microsoft.com/office/word/2012/wordml" xmlns:w16cex="http://schemas.microsoft.com/office/word/2018/wordml/cex" xmlns:w16cid="http://schemas.microsoft.com/office/word/2016/wordml/cid" xmlns:w16="http://schemas.microsoft.com/office/word/2018/wordml" xmlns:w16sdtdh="http://schemas.microsoft.com/office/word/2020/wordml/sdtdatahash" xmlns:w16se="http://schemas.microsoft.com/office/word/2015/wordml/symex" xmlns:wpg="http://schemas.microsoft.com/office/word/2010/wordprocessingGroup" xmlns:wpi="http://schemas.microsoft.com/office/word/2010/wordprocessingInk" xmlns:wne="http://schemas.microsoft.com/office/word/2006/wordml" xmlns:wps="http://schemas.microsoft.com/office/word/2010/wordprocessingShape" mc:Ignorable="w14 w15 w16se w16cid w16 w16cex w16sdtdh wp14">
   <w:body>
     <w:p>
       <w:pPr>
@@ -16,36 +16,8 @@
           <w:sz w:val="40"/>
           <w:szCs w:val="40"/>
         </w:rPr>
-        <w:t xml:space="preserve">Aggiunta </w:t>
-      </w:r>
-      <w:proofErr w:type="spellStart"/>
-      <w:r>
-        <w:rPr>
-          <w:rFonts w:ascii="Arial" w:hAnsi="Arial" w:cs="Arial"/>
-          <w:sz w:val="40"/>
-          <w:szCs w:val="40"/>
-        </w:rPr>
-        <w:t>CodeSmell</w:t>
-      </w:r>
-      <w:proofErr w:type="spellEnd"/>
-      <w:r>
-        <w:rPr>
-          <w:rFonts w:ascii="Arial" w:hAnsi="Arial" w:cs="Arial"/>
-          <w:sz w:val="40"/>
-          <w:szCs w:val="40"/>
-        </w:rPr>
-        <w:t xml:space="preserve"> </w:t>
-      </w:r>
-      <w:proofErr w:type="spellStart"/>
-      <w:r>
-        <w:rPr>
-          <w:rFonts w:ascii="Arial" w:hAnsi="Arial" w:cs="Arial"/>
-          <w:sz w:val="40"/>
-          <w:szCs w:val="40"/>
-        </w:rPr>
-        <w:t>cASpER</w:t>
-      </w:r>
-      <w:proofErr w:type="spellEnd"/>
+        <w:t>Aggiunta CodeSmell cASpER</w:t>
+      </w:r>
     </w:p>
     <w:p>
       <w:pPr>
@@ -98,7 +70,6 @@
                 <w:b/>
               </w:rPr>
             </w:pPr>
-            <w:proofErr w:type="spellStart"/>
             <w:r>
               <w:rPr>
                 <w:rFonts w:ascii="Arial" w:hAnsi="Arial" w:cs="Arial"/>
@@ -106,7 +77,6 @@
               </w:rPr>
               <w:t>Change_Request_id</w:t>
             </w:r>
-            <w:proofErr w:type="spellEnd"/>
           </w:p>
         </w:tc>
         <w:tc>
@@ -146,7 +116,6 @@
                 <w:szCs w:val="28"/>
               </w:rPr>
             </w:pPr>
-            <w:proofErr w:type="spellStart"/>
             <w:r>
               <w:rPr>
                 <w:rFonts w:ascii="Arial" w:hAnsi="Arial" w:cs="Arial"/>
@@ -155,7 +124,6 @@
               </w:rPr>
               <w:t>Priority</w:t>
             </w:r>
-            <w:proofErr w:type="spellEnd"/>
           </w:p>
         </w:tc>
         <w:tc>
@@ -169,95 +137,12 @@
                 <w:szCs w:val="28"/>
               </w:rPr>
             </w:pPr>
-            <w:proofErr w:type="spellStart"/>
             <w:r>
               <w:rPr>
                 <w:rFonts w:ascii="Arial" w:hAnsi="Arial" w:cs="Arial"/>
                 <w:szCs w:val="28"/>
               </w:rPr>
               <w:t>Normal</w:t>
-            </w:r>
-            <w:proofErr w:type="spellEnd"/>
-          </w:p>
-        </w:tc>
-      </w:tr>
-      <w:tr>
-        <w:trPr>
-          <w:trHeight w:val="340"/>
-        </w:trPr>
-        <w:tc>
-          <w:tcPr>
-            <w:tcW w:w="2470" w:type="dxa"/>
-          </w:tcPr>
-          <w:p>
-            <w:pPr>
-              <w:rPr>
-                <w:rFonts w:ascii="Arial" w:hAnsi="Arial" w:cs="Arial"/>
-                <w:b/>
-                <w:szCs w:val="28"/>
-              </w:rPr>
-            </w:pPr>
-            <w:proofErr w:type="spellStart"/>
-            <w:r>
-              <w:rPr>
-                <w:rFonts w:ascii="Arial" w:hAnsi="Arial" w:cs="Arial"/>
-                <w:b/>
-                <w:szCs w:val="28"/>
-              </w:rPr>
-              <w:t>Description</w:t>
-            </w:r>
-            <w:proofErr w:type="spellEnd"/>
-          </w:p>
-        </w:tc>
-        <w:tc>
-          <w:tcPr>
-            <w:tcW w:w="6749" w:type="dxa"/>
-          </w:tcPr>
-          <w:p>
-            <w:pPr>
-              <w:rPr>
-                <w:rFonts w:ascii="Arial" w:hAnsi="Arial" w:cs="Arial"/>
-                <w:szCs w:val="28"/>
-              </w:rPr>
-            </w:pPr>
-            <w:r>
-              <w:rPr>
-                <w:rFonts w:ascii="Arial" w:hAnsi="Arial" w:cs="Arial"/>
-                <w:szCs w:val="28"/>
-              </w:rPr>
-              <w:t xml:space="preserve">Implementazione del modulo di </w:t>
-            </w:r>
-            <w:proofErr w:type="spellStart"/>
-            <w:r>
-              <w:rPr>
-                <w:rFonts w:ascii="Arial" w:hAnsi="Arial" w:cs="Arial"/>
-                <w:szCs w:val="28"/>
-              </w:rPr>
-              <w:t>detection</w:t>
-            </w:r>
-            <w:proofErr w:type="spellEnd"/>
-            <w:r>
-              <w:rPr>
-                <w:rFonts w:ascii="Arial" w:hAnsi="Arial" w:cs="Arial"/>
-                <w:szCs w:val="28"/>
-              </w:rPr>
-              <w:t xml:space="preserve"> per il code </w:t>
-            </w:r>
-            <w:proofErr w:type="spellStart"/>
-            <w:r>
-              <w:rPr>
-                <w:rFonts w:ascii="Arial" w:hAnsi="Arial" w:cs="Arial"/>
-                <w:szCs w:val="28"/>
-              </w:rPr>
-              <w:t>smell</w:t>
-            </w:r>
-            <w:proofErr w:type="spellEnd"/>
-            <w:r>
-              <w:rPr>
-                <w:rFonts w:ascii="Arial" w:hAnsi="Arial" w:cs="Arial"/>
-                <w:szCs w:val="28"/>
-              </w:rPr>
-              <w:t xml:space="preserve"> “Spaghetti Code”</w:t>
             </w:r>
           </w:p>
         </w:tc>
@@ -278,34 +163,14 @@
                 <w:szCs w:val="28"/>
               </w:rPr>
             </w:pPr>
-            <w:proofErr w:type="spellStart"/>
             <w:r>
               <w:rPr>
                 <w:rFonts w:ascii="Arial" w:hAnsi="Arial" w:cs="Arial"/>
                 <w:b/>
                 <w:szCs w:val="28"/>
               </w:rPr>
-              <w:t>Maintenance</w:t>
+              <w:t>Description</w:t>
             </w:r>
-            <w:proofErr w:type="spellEnd"/>
-            <w:r>
-              <w:rPr>
-                <w:rFonts w:ascii="Arial" w:hAnsi="Arial" w:cs="Arial"/>
-                <w:b/>
-                <w:szCs w:val="28"/>
-              </w:rPr>
-              <w:t xml:space="preserve"> </w:t>
-            </w:r>
-            <w:proofErr w:type="spellStart"/>
-            <w:r>
-              <w:rPr>
-                <w:rFonts w:ascii="Arial" w:hAnsi="Arial" w:cs="Arial"/>
-                <w:b/>
-                <w:szCs w:val="28"/>
-              </w:rPr>
-              <w:t>Type</w:t>
-            </w:r>
-            <w:proofErr w:type="spellEnd"/>
           </w:p>
         </w:tc>
         <w:tc>
@@ -319,15 +184,13 @@
                 <w:szCs w:val="28"/>
               </w:rPr>
             </w:pPr>
-            <w:proofErr w:type="spellStart"/>
             <w:r>
               <w:rPr>
                 <w:rFonts w:ascii="Arial" w:hAnsi="Arial" w:cs="Arial"/>
                 <w:szCs w:val="28"/>
               </w:rPr>
-              <w:t>Perfective</w:t>
+              <w:t>Implementazione del modulo di detection per il code smell “Spaghetti Code”</w:t>
             </w:r>
-            <w:proofErr w:type="spellEnd"/>
           </w:p>
         </w:tc>
       </w:tr>
@@ -353,6 +216,53 @@
                 <w:b/>
                 <w:szCs w:val="28"/>
               </w:rPr>
+              <w:t>Maintenance Type</w:t>
+            </w:r>
+          </w:p>
+        </w:tc>
+        <w:tc>
+          <w:tcPr>
+            <w:tcW w:w="6749" w:type="dxa"/>
+          </w:tcPr>
+          <w:p>
+            <w:pPr>
+              <w:rPr>
+                <w:rFonts w:ascii="Arial" w:hAnsi="Arial" w:cs="Arial"/>
+                <w:szCs w:val="28"/>
+              </w:rPr>
+            </w:pPr>
+            <w:r>
+              <w:rPr>
+                <w:rFonts w:ascii="Arial" w:hAnsi="Arial" w:cs="Arial"/>
+                <w:szCs w:val="28"/>
+              </w:rPr>
+              <w:t>Perfective</w:t>
+            </w:r>
+          </w:p>
+        </w:tc>
+      </w:tr>
+      <w:tr>
+        <w:trPr>
+          <w:trHeight w:val="340"/>
+        </w:trPr>
+        <w:tc>
+          <w:tcPr>
+            <w:tcW w:w="2470" w:type="dxa"/>
+          </w:tcPr>
+          <w:p>
+            <w:pPr>
+              <w:rPr>
+                <w:rFonts w:ascii="Arial" w:hAnsi="Arial" w:cs="Arial"/>
+                <w:b/>
+                <w:szCs w:val="28"/>
+              </w:rPr>
+            </w:pPr>
+            <w:r>
+              <w:rPr>
+                <w:rFonts w:ascii="Arial" w:hAnsi="Arial" w:cs="Arial"/>
+                <w:b/>
+                <w:szCs w:val="28"/>
+              </w:rPr>
               <w:t>Component</w:t>
             </w:r>
           </w:p>
@@ -387,23 +297,7 @@
                 <w:rFonts w:ascii="Arial" w:hAnsi="Arial" w:cs="Arial"/>
                 <w:szCs w:val="28"/>
               </w:rPr>
-              <w:t xml:space="preserve"> </w:t>
-            </w:r>
-            <w:proofErr w:type="spellStart"/>
-            <w:r>
-              <w:rPr>
-                <w:rFonts w:ascii="Arial" w:hAnsi="Arial" w:cs="Arial"/>
-                <w:szCs w:val="28"/>
-              </w:rPr>
-              <w:t>Parser</w:t>
-            </w:r>
-            <w:proofErr w:type="spellEnd"/>
-            <w:r>
-              <w:rPr>
-                <w:rFonts w:ascii="Arial" w:hAnsi="Arial" w:cs="Arial"/>
-                <w:szCs w:val="28"/>
-              </w:rPr>
-              <w:t>,</w:t>
+              <w:t xml:space="preserve"> Parser,</w:t>
             </w:r>
             <w:r>
               <w:rPr>
@@ -478,7 +372,6 @@
                 <w:szCs w:val="28"/>
               </w:rPr>
             </w:pPr>
-            <w:proofErr w:type="spellStart"/>
             <w:r>
               <w:rPr>
                 <w:rFonts w:ascii="Arial" w:hAnsi="Arial" w:cs="Arial"/>
@@ -487,7 +380,6 @@
               </w:rPr>
               <w:t>Severity</w:t>
             </w:r>
-            <w:proofErr w:type="spellEnd"/>
           </w:p>
         </w:tc>
         <w:tc>
@@ -501,7 +393,6 @@
                 <w:szCs w:val="28"/>
               </w:rPr>
             </w:pPr>
-            <w:proofErr w:type="spellStart"/>
             <w:r>
               <w:rPr>
                 <w:rFonts w:ascii="Arial" w:hAnsi="Arial" w:cs="Arial"/>
@@ -509,7 +400,6 @@
               </w:rPr>
               <w:t>Normal</w:t>
             </w:r>
-            <w:proofErr w:type="spellEnd"/>
           </w:p>
         </w:tc>
       </w:tr>
@@ -551,7 +441,6 @@
                 <w:b/>
               </w:rPr>
             </w:pPr>
-            <w:proofErr w:type="spellStart"/>
             <w:r>
               <w:rPr>
                 <w:rFonts w:ascii="Arial" w:hAnsi="Arial" w:cs="Arial"/>
@@ -559,7 +448,6 @@
               </w:rPr>
               <w:t>Change_Request_id</w:t>
             </w:r>
-            <w:proofErr w:type="spellEnd"/>
           </w:p>
         </w:tc>
         <w:tc>
@@ -599,7 +487,6 @@
                 <w:szCs w:val="28"/>
               </w:rPr>
             </w:pPr>
-            <w:proofErr w:type="spellStart"/>
             <w:r>
               <w:rPr>
                 <w:rFonts w:ascii="Arial" w:hAnsi="Arial" w:cs="Arial"/>
@@ -608,7 +495,6 @@
               </w:rPr>
               <w:t>Priority</w:t>
             </w:r>
-            <w:proofErr w:type="spellEnd"/>
           </w:p>
         </w:tc>
         <w:tc>
@@ -622,143 +508,12 @@
                 <w:szCs w:val="28"/>
               </w:rPr>
             </w:pPr>
-            <w:proofErr w:type="spellStart"/>
             <w:r>
               <w:rPr>
                 <w:rFonts w:ascii="Arial" w:hAnsi="Arial" w:cs="Arial"/>
                 <w:szCs w:val="28"/>
               </w:rPr>
               <w:t>Normal</w:t>
-            </w:r>
-            <w:proofErr w:type="spellEnd"/>
-          </w:p>
-        </w:tc>
-      </w:tr>
-      <w:tr>
-        <w:trPr>
-          <w:trHeight w:val="340"/>
-        </w:trPr>
-        <w:tc>
-          <w:tcPr>
-            <w:tcW w:w="2470" w:type="dxa"/>
-          </w:tcPr>
-          <w:p>
-            <w:pPr>
-              <w:rPr>
-                <w:rFonts w:ascii="Arial" w:hAnsi="Arial" w:cs="Arial"/>
-                <w:b/>
-                <w:szCs w:val="28"/>
-              </w:rPr>
-            </w:pPr>
-            <w:proofErr w:type="spellStart"/>
-            <w:r>
-              <w:rPr>
-                <w:rFonts w:ascii="Arial" w:hAnsi="Arial" w:cs="Arial"/>
-                <w:b/>
-                <w:szCs w:val="28"/>
-              </w:rPr>
-              <w:t>Description</w:t>
-            </w:r>
-            <w:proofErr w:type="spellEnd"/>
-          </w:p>
-        </w:tc>
-        <w:tc>
-          <w:tcPr>
-            <w:tcW w:w="6749" w:type="dxa"/>
-          </w:tcPr>
-          <w:p>
-            <w:pPr>
-              <w:rPr>
-                <w:rFonts w:ascii="Arial" w:hAnsi="Arial" w:cs="Arial"/>
-                <w:szCs w:val="28"/>
-              </w:rPr>
-            </w:pPr>
-            <w:r>
-              <w:rPr>
-                <w:rFonts w:ascii="Arial" w:hAnsi="Arial" w:cs="Arial"/>
-                <w:szCs w:val="28"/>
-              </w:rPr>
-              <w:t xml:space="preserve">Implementazione del modulo di </w:t>
-            </w:r>
-            <w:proofErr w:type="spellStart"/>
-            <w:r>
-              <w:rPr>
-                <w:rFonts w:ascii="Arial" w:hAnsi="Arial" w:cs="Arial"/>
-                <w:szCs w:val="28"/>
-              </w:rPr>
-              <w:t>detection</w:t>
-            </w:r>
-            <w:proofErr w:type="spellEnd"/>
-            <w:r>
-              <w:rPr>
-                <w:rFonts w:ascii="Arial" w:hAnsi="Arial" w:cs="Arial"/>
-                <w:szCs w:val="28"/>
-              </w:rPr>
-              <w:t xml:space="preserve"> per il code </w:t>
-            </w:r>
-            <w:proofErr w:type="spellStart"/>
-            <w:r>
-              <w:rPr>
-                <w:rFonts w:ascii="Arial" w:hAnsi="Arial" w:cs="Arial"/>
-                <w:szCs w:val="28"/>
-              </w:rPr>
-              <w:t>smell</w:t>
-            </w:r>
-            <w:proofErr w:type="spellEnd"/>
-            <w:r>
-              <w:rPr>
-                <w:rFonts w:ascii="Arial" w:hAnsi="Arial" w:cs="Arial"/>
-                <w:szCs w:val="28"/>
-              </w:rPr>
-              <w:t xml:space="preserve"> “</w:t>
-            </w:r>
-            <w:proofErr w:type="spellStart"/>
-            <w:r>
-              <w:rPr>
-                <w:rFonts w:ascii="Arial" w:hAnsi="Arial" w:cs="Arial"/>
-                <w:szCs w:val="28"/>
-              </w:rPr>
-              <w:t>Swiss</w:t>
-            </w:r>
-            <w:proofErr w:type="spellEnd"/>
-            <w:r>
-              <w:rPr>
-                <w:rFonts w:ascii="Arial" w:hAnsi="Arial" w:cs="Arial"/>
-                <w:szCs w:val="28"/>
-              </w:rPr>
-              <w:t xml:space="preserve"> </w:t>
-            </w:r>
-            <w:proofErr w:type="spellStart"/>
-            <w:r>
-              <w:rPr>
-                <w:rFonts w:ascii="Arial" w:hAnsi="Arial" w:cs="Arial"/>
-                <w:szCs w:val="28"/>
-              </w:rPr>
-              <w:t>Army</w:t>
-            </w:r>
-            <w:proofErr w:type="spellEnd"/>
-            <w:r>
-              <w:rPr>
-                <w:rFonts w:ascii="Arial" w:hAnsi="Arial" w:cs="Arial"/>
-                <w:szCs w:val="28"/>
-              </w:rPr>
-              <w:t xml:space="preserve"> </w:t>
-            </w:r>
-            <w:proofErr w:type="spellStart"/>
-            <w:r>
-              <w:rPr>
-                <w:rFonts w:ascii="Arial" w:hAnsi="Arial" w:cs="Arial"/>
-                <w:szCs w:val="28"/>
-              </w:rPr>
-              <w:t>Knife</w:t>
-            </w:r>
-            <w:proofErr w:type="spellEnd"/>
-            <w:r>
-              <w:rPr>
-                <w:rFonts w:ascii="Arial" w:hAnsi="Arial" w:cs="Arial"/>
-                <w:szCs w:val="28"/>
-              </w:rPr>
-              <w:t>”</w:t>
             </w:r>
           </w:p>
         </w:tc>
@@ -779,34 +534,14 @@
                 <w:szCs w:val="28"/>
               </w:rPr>
             </w:pPr>
-            <w:proofErr w:type="spellStart"/>
             <w:r>
               <w:rPr>
                 <w:rFonts w:ascii="Arial" w:hAnsi="Arial" w:cs="Arial"/>
                 <w:b/>
                 <w:szCs w:val="28"/>
               </w:rPr>
-              <w:t>Maintenance</w:t>
+              <w:t>Description</w:t>
             </w:r>
-            <w:proofErr w:type="spellEnd"/>
-            <w:r>
-              <w:rPr>
-                <w:rFonts w:ascii="Arial" w:hAnsi="Arial" w:cs="Arial"/>
-                <w:b/>
-                <w:szCs w:val="28"/>
-              </w:rPr>
-              <w:t xml:space="preserve"> </w:t>
-            </w:r>
-            <w:proofErr w:type="spellStart"/>
-            <w:r>
-              <w:rPr>
-                <w:rFonts w:ascii="Arial" w:hAnsi="Arial" w:cs="Arial"/>
-                <w:b/>
-                <w:szCs w:val="28"/>
-              </w:rPr>
-              <w:t>Type</w:t>
-            </w:r>
-            <w:proofErr w:type="spellEnd"/>
           </w:p>
         </w:tc>
         <w:tc>
@@ -820,15 +555,13 @@
                 <w:szCs w:val="28"/>
               </w:rPr>
             </w:pPr>
-            <w:proofErr w:type="spellStart"/>
             <w:r>
               <w:rPr>
                 <w:rFonts w:ascii="Arial" w:hAnsi="Arial" w:cs="Arial"/>
                 <w:szCs w:val="28"/>
               </w:rPr>
-              <w:t>Perfective</w:t>
+              <w:t>Implementazione del modulo di detection per il code smell “Swiss Army Knife”</w:t>
             </w:r>
-            <w:proofErr w:type="spellEnd"/>
           </w:p>
         </w:tc>
       </w:tr>
@@ -854,6 +587,53 @@
                 <w:b/>
                 <w:szCs w:val="28"/>
               </w:rPr>
+              <w:t>Maintenance Type</w:t>
+            </w:r>
+          </w:p>
+        </w:tc>
+        <w:tc>
+          <w:tcPr>
+            <w:tcW w:w="6749" w:type="dxa"/>
+          </w:tcPr>
+          <w:p>
+            <w:pPr>
+              <w:rPr>
+                <w:rFonts w:ascii="Arial" w:hAnsi="Arial" w:cs="Arial"/>
+                <w:szCs w:val="28"/>
+              </w:rPr>
+            </w:pPr>
+            <w:r>
+              <w:rPr>
+                <w:rFonts w:ascii="Arial" w:hAnsi="Arial" w:cs="Arial"/>
+                <w:szCs w:val="28"/>
+              </w:rPr>
+              <w:t>Perfective</w:t>
+            </w:r>
+          </w:p>
+        </w:tc>
+      </w:tr>
+      <w:tr>
+        <w:trPr>
+          <w:trHeight w:val="340"/>
+        </w:trPr>
+        <w:tc>
+          <w:tcPr>
+            <w:tcW w:w="2470" w:type="dxa"/>
+          </w:tcPr>
+          <w:p>
+            <w:pPr>
+              <w:rPr>
+                <w:rFonts w:ascii="Arial" w:hAnsi="Arial" w:cs="Arial"/>
+                <w:b/>
+                <w:szCs w:val="28"/>
+              </w:rPr>
+            </w:pPr>
+            <w:r>
+              <w:rPr>
+                <w:rFonts w:ascii="Arial" w:hAnsi="Arial" w:cs="Arial"/>
+                <w:b/>
+                <w:szCs w:val="28"/>
+              </w:rPr>
               <w:t>Component</w:t>
             </w:r>
           </w:p>
@@ -888,23 +668,7 @@
                 <w:rFonts w:ascii="Arial" w:hAnsi="Arial" w:cs="Arial"/>
                 <w:szCs w:val="28"/>
               </w:rPr>
-              <w:t xml:space="preserve"> </w:t>
-            </w:r>
-            <w:proofErr w:type="spellStart"/>
-            <w:r>
-              <w:rPr>
-                <w:rFonts w:ascii="Arial" w:hAnsi="Arial" w:cs="Arial"/>
-                <w:szCs w:val="28"/>
-              </w:rPr>
-              <w:t>Parser</w:t>
-            </w:r>
-            <w:proofErr w:type="spellEnd"/>
-            <w:r>
-              <w:rPr>
-                <w:rFonts w:ascii="Arial" w:hAnsi="Arial" w:cs="Arial"/>
-                <w:szCs w:val="28"/>
-              </w:rPr>
-              <w:t>,</w:t>
+              <w:t xml:space="preserve"> Parser,</w:t>
             </w:r>
             <w:r>
               <w:rPr>
@@ -953,7 +717,6 @@
                 <w:szCs w:val="28"/>
               </w:rPr>
             </w:pPr>
-            <w:proofErr w:type="spellStart"/>
             <w:r>
               <w:rPr>
                 <w:rFonts w:ascii="Arial" w:hAnsi="Arial" w:cs="Arial"/>
@@ -961,7 +724,6 @@
               </w:rPr>
               <w:t>cASpER</w:t>
             </w:r>
-            <w:proofErr w:type="spellEnd"/>
           </w:p>
         </w:tc>
       </w:tr>
@@ -981,7 +743,6 @@
                 <w:szCs w:val="28"/>
               </w:rPr>
             </w:pPr>
-            <w:proofErr w:type="spellStart"/>
             <w:r>
               <w:rPr>
                 <w:rFonts w:ascii="Arial" w:hAnsi="Arial" w:cs="Arial"/>
@@ -990,7 +751,6 @@
               </w:rPr>
               <w:t>Severity</w:t>
             </w:r>
-            <w:proofErr w:type="spellEnd"/>
           </w:p>
         </w:tc>
         <w:tc>
@@ -1004,7 +764,6 @@
                 <w:szCs w:val="28"/>
               </w:rPr>
             </w:pPr>
-            <w:proofErr w:type="spellStart"/>
             <w:r>
               <w:rPr>
                 <w:rFonts w:ascii="Arial" w:hAnsi="Arial" w:cs="Arial"/>
@@ -1012,7 +771,6 @@
               </w:rPr>
               <w:t>Normal</w:t>
             </w:r>
-            <w:proofErr w:type="spellEnd"/>
           </w:p>
         </w:tc>
       </w:tr>
@@ -1052,39 +810,8 @@
           <w:sz w:val="28"/>
           <w:szCs w:val="28"/>
         </w:rPr>
-        <w:t xml:space="preserve">Fase 1: </w:t>
-      </w:r>
-      <w:proofErr w:type="spellStart"/>
-      <w:r>
-        <w:rPr>
-          <w:rFonts w:ascii="Arial" w:hAnsi="Arial" w:cs="Arial"/>
-          <w:b/>
-          <w:sz w:val="28"/>
-          <w:szCs w:val="28"/>
-        </w:rPr>
-        <w:t>Problem</w:t>
-      </w:r>
-      <w:proofErr w:type="spellEnd"/>
-      <w:r>
-        <w:rPr>
-          <w:rFonts w:ascii="Arial" w:hAnsi="Arial" w:cs="Arial"/>
-          <w:b/>
-          <w:sz w:val="28"/>
-          <w:szCs w:val="28"/>
-        </w:rPr>
-        <w:t xml:space="preserve"> </w:t>
-      </w:r>
-      <w:proofErr w:type="spellStart"/>
-      <w:r>
-        <w:rPr>
-          <w:rFonts w:ascii="Arial" w:hAnsi="Arial" w:cs="Arial"/>
-          <w:b/>
-          <w:sz w:val="28"/>
-          <w:szCs w:val="28"/>
-        </w:rPr>
-        <w:t>Identification</w:t>
-      </w:r>
-      <w:proofErr w:type="spellEnd"/>
+        <w:t>Fase 1: Problem Identification</w:t>
+      </w:r>
     </w:p>
     <w:p>
       <w:pPr>
@@ -1103,79 +830,7 @@
           <w:sz w:val="28"/>
           <w:szCs w:val="28"/>
         </w:rPr>
-        <w:t xml:space="preserve">Le </w:t>
-      </w:r>
-      <w:proofErr w:type="spellStart"/>
-      <w:r>
-        <w:rPr>
-          <w:rFonts w:ascii="Arial" w:hAnsi="Arial" w:cs="Arial"/>
-          <w:sz w:val="28"/>
-          <w:szCs w:val="28"/>
-        </w:rPr>
-        <w:t>change</w:t>
-      </w:r>
-      <w:proofErr w:type="spellEnd"/>
-      <w:r>
-        <w:rPr>
-          <w:rFonts w:ascii="Arial" w:hAnsi="Arial" w:cs="Arial"/>
-          <w:sz w:val="28"/>
-          <w:szCs w:val="28"/>
-        </w:rPr>
-        <w:t xml:space="preserve"> </w:t>
-      </w:r>
-      <w:proofErr w:type="spellStart"/>
-      <w:r>
-        <w:rPr>
-          <w:rFonts w:ascii="Arial" w:hAnsi="Arial" w:cs="Arial"/>
-          <w:sz w:val="28"/>
-          <w:szCs w:val="28"/>
-        </w:rPr>
-        <w:t>request</w:t>
-      </w:r>
-      <w:proofErr w:type="spellEnd"/>
-      <w:r>
-        <w:rPr>
-          <w:rFonts w:ascii="Arial" w:hAnsi="Arial" w:cs="Arial"/>
-          <w:sz w:val="28"/>
-          <w:szCs w:val="28"/>
-        </w:rPr>
-        <w:t xml:space="preserve"> vengono accettate, in quanto il sistema </w:t>
-      </w:r>
-      <w:proofErr w:type="spellStart"/>
-      <w:r>
-        <w:rPr>
-          <w:rFonts w:ascii="Arial" w:hAnsi="Arial" w:cs="Arial"/>
-          <w:sz w:val="28"/>
-          <w:szCs w:val="28"/>
-        </w:rPr>
-        <w:t>cASpER</w:t>
-      </w:r>
-      <w:proofErr w:type="spellEnd"/>
-      <w:r>
-        <w:rPr>
-          <w:rFonts w:ascii="Arial" w:hAnsi="Arial" w:cs="Arial"/>
-          <w:sz w:val="28"/>
-          <w:szCs w:val="28"/>
-        </w:rPr>
-        <w:t xml:space="preserve"> supporta l’implementazione di nuovi detector per l’individuazione di code </w:t>
-      </w:r>
-      <w:proofErr w:type="spellStart"/>
-      <w:r>
-        <w:rPr>
-          <w:rFonts w:ascii="Arial" w:hAnsi="Arial" w:cs="Arial"/>
-          <w:sz w:val="28"/>
-          <w:szCs w:val="28"/>
-        </w:rPr>
-        <w:t>smell</w:t>
-      </w:r>
-      <w:proofErr w:type="spellEnd"/>
-      <w:r>
-        <w:rPr>
-          <w:rFonts w:ascii="Arial" w:hAnsi="Arial" w:cs="Arial"/>
-          <w:sz w:val="28"/>
-          <w:szCs w:val="28"/>
-        </w:rPr>
-        <w:t>.</w:t>
+        <w:t>Le change request vengono accettate, in quanto il sistema cASpER supporta l’implementazione di nuovi detector per l’individuazione di code smell.</w:t>
       </w:r>
     </w:p>
     <w:p>
@@ -1233,59 +888,29 @@
         </w:rPr>
         <w:t xml:space="preserve">Essendo che per il progetto </w:t>
       </w:r>
-      <w:proofErr w:type="spellStart"/>
-      <w:r>
-        <w:rPr>
-          <w:rFonts w:ascii="Arial" w:hAnsi="Arial" w:cs="Arial"/>
-          <w:sz w:val="28"/>
-          <w:szCs w:val="28"/>
-        </w:rPr>
-        <w:t>cASpER</w:t>
-      </w:r>
-      <w:proofErr w:type="spellEnd"/>
-      <w:r>
-        <w:rPr>
-          <w:rFonts w:ascii="Arial" w:hAnsi="Arial" w:cs="Arial"/>
-          <w:sz w:val="28"/>
-          <w:szCs w:val="28"/>
-        </w:rPr>
-        <w:t xml:space="preserve">, non esiste documentazione ma soltanto il codice sorgente, verrà eseguito </w:t>
-      </w:r>
-      <w:proofErr w:type="gramStart"/>
-      <w:r>
-        <w:rPr>
-          <w:rFonts w:ascii="Arial" w:hAnsi="Arial" w:cs="Arial"/>
-          <w:sz w:val="28"/>
-          <w:szCs w:val="28"/>
-        </w:rPr>
-        <w:t>un reverse</w:t>
-      </w:r>
-      <w:proofErr w:type="gramEnd"/>
-      <w:r>
-        <w:rPr>
-          <w:rFonts w:ascii="Arial" w:hAnsi="Arial" w:cs="Arial"/>
-          <w:sz w:val="28"/>
-          <w:szCs w:val="28"/>
-        </w:rPr>
-        <w:t xml:space="preserve"> </w:t>
-      </w:r>
-      <w:proofErr w:type="spellStart"/>
-      <w:r>
-        <w:rPr>
-          <w:rFonts w:ascii="Arial" w:hAnsi="Arial" w:cs="Arial"/>
-          <w:sz w:val="28"/>
-          <w:szCs w:val="28"/>
-        </w:rPr>
-        <w:t>engineering</w:t>
-      </w:r>
-      <w:proofErr w:type="spellEnd"/>
-      <w:r>
-        <w:rPr>
-          <w:rFonts w:ascii="Arial" w:hAnsi="Arial" w:cs="Arial"/>
-          <w:sz w:val="28"/>
-          <w:szCs w:val="28"/>
-        </w:rPr>
-        <w:t xml:space="preserve"> di quest’ultimo con lo scopo di individuare il design del sistema e suoi requisiti funzionali.</w:t>
+      <w:r>
+        <w:rPr>
+          <w:rFonts w:ascii="Arial" w:hAnsi="Arial" w:cs="Arial"/>
+          <w:sz w:val="28"/>
+          <w:szCs w:val="28"/>
+        </w:rPr>
+        <w:t xml:space="preserve">cASpER, non esiste documentazione ma soltanto il codice sorgente, verrà eseguito un reverse engineering di quest’ultimo con lo scopo di individuare il design del sistema e </w:t>
+      </w:r>
+      <w:r>
+        <w:rPr>
+          <w:rFonts w:ascii="Arial" w:hAnsi="Arial" w:cs="Arial"/>
+          <w:sz w:val="28"/>
+          <w:szCs w:val="28"/>
+        </w:rPr>
+        <w:t xml:space="preserve">i </w:t>
+      </w:r>
+      <w:r>
+        <w:rPr>
+          <w:rFonts w:ascii="Arial" w:hAnsi="Arial" w:cs="Arial"/>
+          <w:sz w:val="28"/>
+          <w:szCs w:val="28"/>
+        </w:rPr>
+        <w:t>suoi requisiti funzionali.</w:t>
       </w:r>
     </w:p>
     <w:p>
@@ -1304,97 +929,47 @@
           <w:sz w:val="28"/>
           <w:szCs w:val="28"/>
         </w:rPr>
-        <w:t xml:space="preserve">Come primo </w:t>
-      </w:r>
-      <w:proofErr w:type="spellStart"/>
-      <w:r>
-        <w:rPr>
-          <w:rFonts w:ascii="Arial" w:hAnsi="Arial" w:cs="Arial"/>
-          <w:sz w:val="28"/>
-          <w:szCs w:val="28"/>
-        </w:rPr>
-        <w:t>step</w:t>
-      </w:r>
-      <w:proofErr w:type="spellEnd"/>
-      <w:r>
-        <w:rPr>
-          <w:rFonts w:ascii="Arial" w:hAnsi="Arial" w:cs="Arial"/>
-          <w:sz w:val="28"/>
-          <w:szCs w:val="28"/>
-        </w:rPr>
-        <w:t xml:space="preserve"> tramite </w:t>
-      </w:r>
-      <w:proofErr w:type="spellStart"/>
-      <w:r>
-        <w:rPr>
-          <w:rFonts w:ascii="Arial" w:hAnsi="Arial" w:cs="Arial"/>
-          <w:sz w:val="28"/>
-          <w:szCs w:val="28"/>
-        </w:rPr>
-        <w:t>l’ide</w:t>
-      </w:r>
-      <w:proofErr w:type="spellEnd"/>
-      <w:r>
-        <w:rPr>
-          <w:rFonts w:ascii="Arial" w:hAnsi="Arial" w:cs="Arial"/>
-          <w:sz w:val="28"/>
-          <w:szCs w:val="28"/>
-        </w:rPr>
-        <w:t xml:space="preserve"> </w:t>
-      </w:r>
-      <w:proofErr w:type="spellStart"/>
-      <w:r>
-        <w:rPr>
-          <w:rFonts w:ascii="Arial" w:hAnsi="Arial" w:cs="Arial"/>
-          <w:sz w:val="28"/>
-          <w:szCs w:val="28"/>
-        </w:rPr>
-        <w:t>Intellij</w:t>
-      </w:r>
-      <w:proofErr w:type="spellEnd"/>
-      <w:r>
-        <w:rPr>
-          <w:rFonts w:ascii="Arial" w:hAnsi="Arial" w:cs="Arial"/>
-          <w:sz w:val="28"/>
-          <w:szCs w:val="28"/>
-        </w:rPr>
-        <w:t xml:space="preserve"> e stato estratto in modo totalmente automatico </w:t>
-      </w:r>
-      <w:proofErr w:type="spellStart"/>
-      <w:r>
-        <w:rPr>
-          <w:rFonts w:ascii="Arial" w:hAnsi="Arial" w:cs="Arial"/>
-          <w:sz w:val="28"/>
-          <w:szCs w:val="28"/>
-        </w:rPr>
-        <w:t>l’object</w:t>
-      </w:r>
-      <w:proofErr w:type="spellEnd"/>
-      <w:r>
-        <w:rPr>
-          <w:rFonts w:ascii="Arial" w:hAnsi="Arial" w:cs="Arial"/>
-          <w:sz w:val="28"/>
-          <w:szCs w:val="28"/>
-        </w:rPr>
-        <w:t xml:space="preserve"> model del sistema. Esso e disponibile nella cartella </w:t>
-      </w:r>
-      <w:proofErr w:type="spellStart"/>
-      <w:r>
-        <w:rPr>
-          <w:rFonts w:ascii="Arial" w:hAnsi="Arial" w:cs="Arial"/>
-          <w:sz w:val="28"/>
-          <w:szCs w:val="28"/>
-        </w:rPr>
-        <w:t>Object_Model_cASpER</w:t>
-      </w:r>
-      <w:proofErr w:type="spellEnd"/>
-      <w:r>
-        <w:rPr>
-          <w:rFonts w:ascii="Arial" w:hAnsi="Arial" w:cs="Arial"/>
-          <w:sz w:val="28"/>
-          <w:szCs w:val="28"/>
-        </w:rPr>
-        <w:t>.</w:t>
+        <w:t xml:space="preserve">Come primo step tramite l’ide Intellij </w:t>
+      </w:r>
+      <w:r>
+        <w:rPr>
+          <w:rFonts w:ascii="Arial" w:hAnsi="Arial" w:cs="Arial"/>
+          <w:sz w:val="28"/>
+          <w:szCs w:val="28"/>
+        </w:rPr>
+        <w:t>è</w:t>
+      </w:r>
+      <w:r>
+        <w:rPr>
+          <w:rFonts w:ascii="Arial" w:hAnsi="Arial" w:cs="Arial"/>
+          <w:sz w:val="28"/>
+          <w:szCs w:val="28"/>
+        </w:rPr>
+        <w:t xml:space="preserve"> stato estratto in modo totalmente automatico </w:t>
+      </w:r>
+      <w:r>
+        <w:rPr>
+          <w:rFonts w:ascii="Arial" w:hAnsi="Arial" w:cs="Arial"/>
+          <w:sz w:val="28"/>
+          <w:szCs w:val="28"/>
+        </w:rPr>
+        <w:t xml:space="preserve">l’object model del sistema. Esso </w:t>
+      </w:r>
+      <w:r>
+        <w:rPr>
+          <w:rFonts w:ascii="Arial" w:hAnsi="Arial" w:cs="Arial"/>
+          <w:sz w:val="28"/>
+          <w:szCs w:val="28"/>
+        </w:rPr>
+        <w:t>è</w:t>
+      </w:r>
+      <w:r>
+        <w:rPr>
+          <w:rFonts w:ascii="Arial" w:hAnsi="Arial" w:cs="Arial"/>
+          <w:sz w:val="28"/>
+          <w:szCs w:val="28"/>
+        </w:rPr>
+        <w:t xml:space="preserve"> disponibile nella cartella Object_Model_cASpER.</w:t>
       </w:r>
     </w:p>
     <w:p>
@@ -1413,51 +988,55 @@
           <w:sz w:val="28"/>
           <w:szCs w:val="28"/>
         </w:rPr>
-        <w:t xml:space="preserve">Tramite l’analisi del </w:t>
-      </w:r>
-      <w:proofErr w:type="spellStart"/>
-      <w:r>
-        <w:rPr>
-          <w:rFonts w:ascii="Arial" w:hAnsi="Arial" w:cs="Arial"/>
-          <w:sz w:val="28"/>
-          <w:szCs w:val="28"/>
-        </w:rPr>
-        <w:t>object</w:t>
-      </w:r>
-      <w:proofErr w:type="spellEnd"/>
-      <w:r>
-        <w:rPr>
-          <w:rFonts w:ascii="Arial" w:hAnsi="Arial" w:cs="Arial"/>
-          <w:sz w:val="28"/>
-          <w:szCs w:val="28"/>
-        </w:rPr>
-        <w:t xml:space="preserve"> model e </w:t>
-      </w:r>
-      <w:proofErr w:type="gramStart"/>
-      <w:r>
-        <w:rPr>
-          <w:rFonts w:ascii="Arial" w:hAnsi="Arial" w:cs="Arial"/>
-          <w:sz w:val="28"/>
-          <w:szCs w:val="28"/>
-        </w:rPr>
-        <w:t>un ispezione</w:t>
-      </w:r>
-      <w:proofErr w:type="gramEnd"/>
-      <w:r>
-        <w:rPr>
-          <w:rFonts w:ascii="Arial" w:hAnsi="Arial" w:cs="Arial"/>
-          <w:sz w:val="28"/>
-          <w:szCs w:val="28"/>
-        </w:rPr>
-        <w:t xml:space="preserve"> </w:t>
-      </w:r>
-      <w:r>
-        <w:rPr>
-          <w:rFonts w:ascii="Arial" w:hAnsi="Arial" w:cs="Arial"/>
-          <w:sz w:val="28"/>
-          <w:szCs w:val="28"/>
-        </w:rPr>
-        <w:t>del codice sorgente e stato ide</w:t>
+        <w:t xml:space="preserve">Tramite l’analisi del object model e </w:t>
+      </w:r>
+      <w:r>
+        <w:rPr>
+          <w:rFonts w:ascii="Arial" w:hAnsi="Arial" w:cs="Arial"/>
+          <w:sz w:val="28"/>
+          <w:szCs w:val="28"/>
+        </w:rPr>
+        <w:t>un</w:t>
+      </w:r>
+      <w:r>
+        <w:rPr>
+          <w:rFonts w:ascii="Arial" w:hAnsi="Arial" w:cs="Arial"/>
+          <w:sz w:val="28"/>
+          <w:szCs w:val="28"/>
+        </w:rPr>
+        <w:t>’</w:t>
+      </w:r>
+      <w:r>
+        <w:rPr>
+          <w:rFonts w:ascii="Arial" w:hAnsi="Arial" w:cs="Arial"/>
+          <w:sz w:val="28"/>
+          <w:szCs w:val="28"/>
+        </w:rPr>
+        <w:t xml:space="preserve">ispezione </w:t>
+      </w:r>
+      <w:r>
+        <w:rPr>
+          <w:rFonts w:ascii="Arial" w:hAnsi="Arial" w:cs="Arial"/>
+          <w:sz w:val="28"/>
+          <w:szCs w:val="28"/>
+        </w:rPr>
+        <w:t xml:space="preserve">del codice sorgente </w:t>
+      </w:r>
+      <w:r>
+        <w:rPr>
+          <w:rFonts w:ascii="Arial" w:hAnsi="Arial" w:cs="Arial"/>
+          <w:sz w:val="28"/>
+          <w:szCs w:val="28"/>
+        </w:rPr>
+        <w:t>è</w:t>
+      </w:r>
+      <w:r>
+        <w:rPr>
+          <w:rFonts w:ascii="Arial" w:hAnsi="Arial" w:cs="Arial"/>
+          <w:sz w:val="28"/>
+          <w:szCs w:val="28"/>
+        </w:rPr>
+        <w:t xml:space="preserve"> stato ide</w:t>
       </w:r>
       <w:r>
         <w:rPr>
@@ -1473,7 +1052,7 @@
           <w:sz w:val="28"/>
           <w:szCs w:val="28"/>
         </w:rPr>
-        <w:t xml:space="preserve"> sistemi</w:t>
+        <w:t>sistemi</w:t>
       </w:r>
       <w:r>
         <w:rPr>
@@ -1505,18 +1084,8 @@
           <w:szCs w:val="28"/>
         </w:rPr>
         <w:lastRenderedPageBreak/>
-        <w:t xml:space="preserve">Action, modulo che esegue l’operazione di avvio del sistema e avvio dell’analisi del </w:t>
-      </w:r>
-      <w:proofErr w:type="spellStart"/>
-      <w:r>
-        <w:rPr>
-          <w:rFonts w:ascii="Arial" w:hAnsi="Arial" w:cs="Arial"/>
-          <w:sz w:val="28"/>
-          <w:szCs w:val="28"/>
-        </w:rPr>
-        <w:t>project</w:t>
-      </w:r>
-      <w:proofErr w:type="spellEnd"/>
+        <w:t>Action, modulo che esegue l’operazione di avvio del sistema e avvio dell’analisi del project</w:t>
+      </w:r>
     </w:p>
     <w:p>
       <w:pPr>
@@ -1538,54 +1107,8 @@
           <w:sz w:val="28"/>
           <w:szCs w:val="28"/>
         </w:rPr>
-        <w:t xml:space="preserve">Analysis, modulo che esegue la parte di </w:t>
-      </w:r>
-      <w:proofErr w:type="spellStart"/>
-      <w:r>
-        <w:rPr>
-          <w:rFonts w:ascii="Arial" w:hAnsi="Arial" w:cs="Arial"/>
-          <w:sz w:val="28"/>
-          <w:szCs w:val="28"/>
-        </w:rPr>
-        <w:t>detection</w:t>
-      </w:r>
-      <w:proofErr w:type="spellEnd"/>
-      <w:r>
-        <w:rPr>
-          <w:rFonts w:ascii="Arial" w:hAnsi="Arial" w:cs="Arial"/>
-          <w:sz w:val="28"/>
-          <w:szCs w:val="28"/>
-        </w:rPr>
-        <w:t xml:space="preserve"> </w:t>
-      </w:r>
-      <w:proofErr w:type="gramStart"/>
-      <w:r>
-        <w:rPr>
-          <w:rFonts w:ascii="Arial" w:hAnsi="Arial" w:cs="Arial"/>
-          <w:sz w:val="28"/>
-          <w:szCs w:val="28"/>
-        </w:rPr>
-        <w:t>dei code</w:t>
-      </w:r>
-      <w:proofErr w:type="gramEnd"/>
-      <w:r>
-        <w:rPr>
-          <w:rFonts w:ascii="Arial" w:hAnsi="Arial" w:cs="Arial"/>
-          <w:sz w:val="28"/>
-          <w:szCs w:val="28"/>
-        </w:rPr>
-        <w:t xml:space="preserve"> </w:t>
-      </w:r>
-      <w:proofErr w:type="spellStart"/>
-      <w:r>
-        <w:rPr>
-          <w:rFonts w:ascii="Arial" w:hAnsi="Arial" w:cs="Arial"/>
-          <w:sz w:val="28"/>
-          <w:szCs w:val="28"/>
-        </w:rPr>
-        <w:t>smell</w:t>
-      </w:r>
-      <w:proofErr w:type="spellEnd"/>
+        <w:t>Analysis, modulo che esegue la parte di detection dei code smell</w:t>
+      </w:r>
       <w:r>
         <w:rPr>
           <w:rFonts w:ascii="Arial" w:hAnsi="Arial" w:cs="Arial"/>
@@ -1600,7 +1123,23 @@
           <w:sz w:val="28"/>
           <w:szCs w:val="28"/>
         </w:rPr>
-        <w:t xml:space="preserve"> essere suddiviso in 2 sotto sistemi interni:</w:t>
+        <w:t xml:space="preserve"> essere suddiviso in </w:t>
+      </w:r>
+      <w:r>
+        <w:rPr>
+          <w:rFonts w:ascii="Arial" w:hAnsi="Arial" w:cs="Arial"/>
+          <w:sz w:val="28"/>
+          <w:szCs w:val="28"/>
+        </w:rPr>
+        <w:t>due</w:t>
+      </w:r>
+      <w:r>
+        <w:rPr>
+          <w:rFonts w:ascii="Arial" w:hAnsi="Arial" w:cs="Arial"/>
+          <w:sz w:val="28"/>
+          <w:szCs w:val="28"/>
+        </w:rPr>
+        <w:t xml:space="preserve"> sottosistemi interni:</w:t>
       </w:r>
     </w:p>
     <w:p>
@@ -1623,54 +1162,16 @@
           <w:sz w:val="28"/>
           <w:szCs w:val="28"/>
         </w:rPr>
-        <w:t xml:space="preserve">Code </w:t>
-      </w:r>
-      <w:proofErr w:type="spellStart"/>
-      <w:r>
-        <w:rPr>
-          <w:rFonts w:ascii="Arial" w:hAnsi="Arial" w:cs="Arial"/>
-          <w:sz w:val="28"/>
-          <w:szCs w:val="28"/>
-        </w:rPr>
-        <w:t>Smell</w:t>
-      </w:r>
-      <w:proofErr w:type="spellEnd"/>
-      <w:r>
-        <w:rPr>
-          <w:rFonts w:ascii="Arial" w:hAnsi="Arial" w:cs="Arial"/>
-          <w:sz w:val="28"/>
-          <w:szCs w:val="28"/>
-        </w:rPr>
-        <w:t xml:space="preserve"> </w:t>
-      </w:r>
-      <w:proofErr w:type="spellStart"/>
-      <w:r>
-        <w:rPr>
-          <w:rFonts w:ascii="Arial" w:hAnsi="Arial" w:cs="Arial"/>
-          <w:sz w:val="28"/>
-          <w:szCs w:val="28"/>
-        </w:rPr>
-        <w:t>Detection</w:t>
-      </w:r>
-      <w:proofErr w:type="spellEnd"/>
-      <w:r>
-        <w:rPr>
-          <w:rFonts w:ascii="Arial" w:hAnsi="Arial" w:cs="Arial"/>
-          <w:sz w:val="28"/>
-          <w:szCs w:val="28"/>
-        </w:rPr>
-        <w:t xml:space="preserve">, modulo in cui vengono dichiarate le varie strategie di </w:t>
-      </w:r>
-      <w:proofErr w:type="spellStart"/>
-      <w:r>
-        <w:rPr>
-          <w:rFonts w:ascii="Arial" w:hAnsi="Arial" w:cs="Arial"/>
-          <w:sz w:val="28"/>
-          <w:szCs w:val="28"/>
-        </w:rPr>
-        <w:t>detection</w:t>
-      </w:r>
-      <w:proofErr w:type="spellEnd"/>
+        <w:t>Code Smell Detection</w:t>
+      </w:r>
+      <w:r>
+        <w:rPr>
+          <w:rFonts w:ascii="Arial" w:hAnsi="Arial" w:cs="Arial"/>
+          <w:sz w:val="28"/>
+          <w:szCs w:val="28"/>
+        </w:rPr>
+        <w:t>, modulo in cui vengono dichiarate le varie strategie di detection</w:t>
+      </w:r>
     </w:p>
     <w:p>
       <w:pPr>
@@ -1692,54 +1193,8 @@
           <w:sz w:val="28"/>
           <w:szCs w:val="28"/>
         </w:rPr>
-        <w:t xml:space="preserve">Code </w:t>
-      </w:r>
-      <w:proofErr w:type="spellStart"/>
-      <w:r>
-        <w:rPr>
-          <w:rFonts w:ascii="Arial" w:hAnsi="Arial" w:cs="Arial"/>
-          <w:sz w:val="28"/>
-          <w:szCs w:val="28"/>
-        </w:rPr>
-        <w:t>Smell</w:t>
-      </w:r>
-      <w:proofErr w:type="spellEnd"/>
-      <w:r>
-        <w:rPr>
-          <w:rFonts w:ascii="Arial" w:hAnsi="Arial" w:cs="Arial"/>
-          <w:sz w:val="28"/>
-          <w:szCs w:val="28"/>
-        </w:rPr>
-        <w:t xml:space="preserve">, modulo in cui viene implementato </w:t>
-      </w:r>
-      <w:proofErr w:type="gramStart"/>
-      <w:r>
-        <w:rPr>
-          <w:rFonts w:ascii="Arial" w:hAnsi="Arial" w:cs="Arial"/>
-          <w:sz w:val="28"/>
-          <w:szCs w:val="28"/>
-        </w:rPr>
-        <w:t>il code</w:t>
-      </w:r>
-      <w:proofErr w:type="gramEnd"/>
-      <w:r>
-        <w:rPr>
-          <w:rFonts w:ascii="Arial" w:hAnsi="Arial" w:cs="Arial"/>
-          <w:sz w:val="28"/>
-          <w:szCs w:val="28"/>
-        </w:rPr>
-        <w:t xml:space="preserve"> </w:t>
-      </w:r>
-      <w:proofErr w:type="spellStart"/>
-      <w:r>
-        <w:rPr>
-          <w:rFonts w:ascii="Arial" w:hAnsi="Arial" w:cs="Arial"/>
-          <w:sz w:val="28"/>
-          <w:szCs w:val="28"/>
-        </w:rPr>
-        <w:t>smell</w:t>
-      </w:r>
-      <w:proofErr w:type="spellEnd"/>
+        <w:t>Code Smell, modulo in cui viene implementato il code smell</w:t>
+      </w:r>
     </w:p>
     <w:p>
       <w:pPr>
@@ -1786,7 +1241,6 @@
           <w:szCs w:val="28"/>
         </w:rPr>
       </w:pPr>
-      <w:proofErr w:type="spellStart"/>
       <w:r>
         <w:rPr>
           <w:rFonts w:ascii="Arial" w:hAnsi="Arial" w:cs="Arial"/>
@@ -1795,32 +1249,13 @@
         </w:rPr>
         <w:t>Parser</w:t>
       </w:r>
-      <w:proofErr w:type="spellEnd"/>
-      <w:r>
-        <w:rPr>
-          <w:rFonts w:ascii="Arial" w:hAnsi="Arial" w:cs="Arial"/>
-          <w:sz w:val="28"/>
-          <w:szCs w:val="28"/>
-        </w:rPr>
-        <w:t xml:space="preserve">, modulo che converte il </w:t>
-      </w:r>
-      <w:proofErr w:type="spellStart"/>
-      <w:r>
-        <w:rPr>
-          <w:rFonts w:ascii="Arial" w:hAnsi="Arial" w:cs="Arial"/>
-          <w:sz w:val="28"/>
-          <w:szCs w:val="28"/>
-        </w:rPr>
-        <w:t>project</w:t>
-      </w:r>
-      <w:proofErr w:type="spellEnd"/>
-      <w:r>
-        <w:rPr>
-          <w:rFonts w:ascii="Arial" w:hAnsi="Arial" w:cs="Arial"/>
-          <w:sz w:val="28"/>
-          <w:szCs w:val="28"/>
-        </w:rPr>
-        <w:t xml:space="preserve"> da analizzare</w:t>
+      <w:r>
+        <w:rPr>
+          <w:rFonts w:ascii="Arial" w:hAnsi="Arial" w:cs="Arial"/>
+          <w:sz w:val="28"/>
+          <w:szCs w:val="28"/>
+        </w:rPr>
+        <w:t>, modulo che converte il project da analizzare</w:t>
       </w:r>
     </w:p>
     <w:p>
@@ -1837,7 +1272,6 @@
           <w:szCs w:val="28"/>
         </w:rPr>
       </w:pPr>
-      <w:proofErr w:type="spellStart"/>
       <w:r>
         <w:rPr>
           <w:rFonts w:ascii="Arial" w:hAnsi="Arial" w:cs="Arial"/>
@@ -1846,61 +1280,14 @@
         </w:rPr>
         <w:t>Refactor</w:t>
       </w:r>
-      <w:proofErr w:type="spellEnd"/>
-      <w:r>
-        <w:rPr>
-          <w:rFonts w:ascii="Arial" w:hAnsi="Arial" w:cs="Arial"/>
-          <w:sz w:val="28"/>
-          <w:szCs w:val="28"/>
-        </w:rPr>
-        <w:t xml:space="preserve">, modulo in cui sono implementate le strategie di </w:t>
-      </w:r>
-      <w:proofErr w:type="spellStart"/>
-      <w:r>
-        <w:rPr>
-          <w:rFonts w:ascii="Arial" w:hAnsi="Arial" w:cs="Arial"/>
-          <w:sz w:val="28"/>
-          <w:szCs w:val="28"/>
-        </w:rPr>
-        <w:t>refactoring</w:t>
-      </w:r>
-      <w:proofErr w:type="spellEnd"/>
-      <w:r>
-        <w:rPr>
-          <w:rFonts w:ascii="Arial" w:hAnsi="Arial" w:cs="Arial"/>
-          <w:sz w:val="28"/>
-          <w:szCs w:val="28"/>
-        </w:rPr>
-        <w:t xml:space="preserve"> per risolvere </w:t>
-      </w:r>
-      <w:proofErr w:type="gramStart"/>
-      <w:r>
-        <w:rPr>
-          <w:rFonts w:ascii="Arial" w:hAnsi="Arial" w:cs="Arial"/>
-          <w:sz w:val="28"/>
-          <w:szCs w:val="28"/>
-        </w:rPr>
-        <w:t>il code</w:t>
-      </w:r>
-      <w:proofErr w:type="gramEnd"/>
-      <w:r>
-        <w:rPr>
-          <w:rFonts w:ascii="Arial" w:hAnsi="Arial" w:cs="Arial"/>
-          <w:sz w:val="28"/>
-          <w:szCs w:val="28"/>
-        </w:rPr>
-        <w:t xml:space="preserve"> </w:t>
-      </w:r>
-      <w:proofErr w:type="spellStart"/>
-      <w:r>
-        <w:rPr>
-          <w:rFonts w:ascii="Arial" w:hAnsi="Arial" w:cs="Arial"/>
-          <w:sz w:val="28"/>
-          <w:szCs w:val="28"/>
-        </w:rPr>
-        <w:t>smell</w:t>
-      </w:r>
-      <w:proofErr w:type="spellEnd"/>
+      <w:r>
+        <w:rPr>
+          <w:rFonts w:ascii="Arial" w:hAnsi="Arial" w:cs="Arial"/>
+          <w:sz w:val="28"/>
+          <w:szCs w:val="28"/>
+        </w:rPr>
+        <w:t>, modulo in cui sono implementate le strategie di refactoring per risolvere il code smell</w:t>
+      </w:r>
     </w:p>
     <w:p>
       <w:pPr>
@@ -1918,79 +1305,7 @@
           <w:sz w:val="28"/>
           <w:szCs w:val="28"/>
         </w:rPr>
-        <w:t xml:space="preserve">L’ultimo </w:t>
-      </w:r>
-      <w:proofErr w:type="spellStart"/>
-      <w:r>
-        <w:rPr>
-          <w:rFonts w:ascii="Arial" w:hAnsi="Arial" w:cs="Arial"/>
-          <w:sz w:val="28"/>
-          <w:szCs w:val="28"/>
-        </w:rPr>
-        <w:t>step</w:t>
-      </w:r>
-      <w:proofErr w:type="spellEnd"/>
-      <w:r>
-        <w:rPr>
-          <w:rFonts w:ascii="Arial" w:hAnsi="Arial" w:cs="Arial"/>
-          <w:sz w:val="28"/>
-          <w:szCs w:val="28"/>
-        </w:rPr>
-        <w:t xml:space="preserve"> </w:t>
-      </w:r>
-      <w:proofErr w:type="gramStart"/>
-      <w:r>
-        <w:rPr>
-          <w:rFonts w:ascii="Arial" w:hAnsi="Arial" w:cs="Arial"/>
-          <w:sz w:val="28"/>
-          <w:szCs w:val="28"/>
-        </w:rPr>
-        <w:t>del reverse</w:t>
-      </w:r>
-      <w:proofErr w:type="gramEnd"/>
-      <w:r>
-        <w:rPr>
-          <w:rFonts w:ascii="Arial" w:hAnsi="Arial" w:cs="Arial"/>
-          <w:sz w:val="28"/>
-          <w:szCs w:val="28"/>
-        </w:rPr>
-        <w:t xml:space="preserve"> </w:t>
-      </w:r>
-      <w:proofErr w:type="spellStart"/>
-      <w:r>
-        <w:rPr>
-          <w:rFonts w:ascii="Arial" w:hAnsi="Arial" w:cs="Arial"/>
-          <w:sz w:val="28"/>
-          <w:szCs w:val="28"/>
-        </w:rPr>
-        <w:t>engineering</w:t>
-      </w:r>
-      <w:proofErr w:type="spellEnd"/>
-      <w:r>
-        <w:rPr>
-          <w:rFonts w:ascii="Arial" w:hAnsi="Arial" w:cs="Arial"/>
-          <w:sz w:val="28"/>
-          <w:szCs w:val="28"/>
-        </w:rPr>
-        <w:t xml:space="preserve"> e l’identificazione dei requisiti funzionali. Sono stati identificati 14 </w:t>
-      </w:r>
-      <w:proofErr w:type="spellStart"/>
-      <w:r>
-        <w:rPr>
-          <w:rFonts w:ascii="Arial" w:hAnsi="Arial" w:cs="Arial"/>
-          <w:sz w:val="28"/>
-          <w:szCs w:val="28"/>
-        </w:rPr>
-        <w:t>requisti</w:t>
-      </w:r>
-      <w:proofErr w:type="spellEnd"/>
-      <w:r>
-        <w:rPr>
-          <w:rFonts w:ascii="Arial" w:hAnsi="Arial" w:cs="Arial"/>
-          <w:sz w:val="28"/>
-          <w:szCs w:val="28"/>
-        </w:rPr>
-        <w:t xml:space="preserve"> funzionali:</w:t>
+        <w:t>L’ultimo step del reverse engineering e l’identificazione dei requisiti funzionali. Sono stati identificati 14 requisti funzionali:</w:t>
       </w:r>
     </w:p>
     <w:p>
@@ -2011,39 +1326,8 @@
           <w:sz w:val="28"/>
           <w:szCs w:val="28"/>
         </w:rPr>
-        <w:t xml:space="preserve">Requisiti per il rilevamento </w:t>
-      </w:r>
-      <w:proofErr w:type="gramStart"/>
-      <w:r>
-        <w:rPr>
-          <w:rFonts w:ascii="Arial" w:hAnsi="Arial" w:cs="Arial"/>
-          <w:b/>
-          <w:sz w:val="28"/>
-          <w:szCs w:val="28"/>
-        </w:rPr>
-        <w:t>dei code</w:t>
-      </w:r>
-      <w:proofErr w:type="gramEnd"/>
-      <w:r>
-        <w:rPr>
-          <w:rFonts w:ascii="Arial" w:hAnsi="Arial" w:cs="Arial"/>
-          <w:b/>
-          <w:sz w:val="28"/>
-          <w:szCs w:val="28"/>
-        </w:rPr>
-        <w:t xml:space="preserve"> </w:t>
-      </w:r>
-      <w:proofErr w:type="spellStart"/>
-      <w:r>
-        <w:rPr>
-          <w:rFonts w:ascii="Arial" w:hAnsi="Arial" w:cs="Arial"/>
-          <w:b/>
-          <w:sz w:val="28"/>
-          <w:szCs w:val="28"/>
-        </w:rPr>
-        <w:t>smell</w:t>
-      </w:r>
-      <w:proofErr w:type="spellEnd"/>
+        <w:t>Requisiti per il rilevamento dei code smell</w:t>
+      </w:r>
     </w:p>
     <w:p>
       <w:pPr>
@@ -2075,25 +1359,7 @@
           <w:sz w:val="28"/>
           <w:szCs w:val="28"/>
         </w:rPr>
-        <w:t xml:space="preserve">Rilevamento code </w:t>
-      </w:r>
-      <w:proofErr w:type="spellStart"/>
-      <w:r>
-        <w:rPr>
-          <w:rFonts w:ascii="Arial" w:hAnsi="Arial" w:cs="Arial"/>
-          <w:sz w:val="28"/>
-          <w:szCs w:val="28"/>
-        </w:rPr>
-        <w:t>smell</w:t>
-      </w:r>
-      <w:proofErr w:type="spellEnd"/>
-      <w:r>
-        <w:rPr>
-          <w:rFonts w:ascii="Arial" w:hAnsi="Arial" w:cs="Arial"/>
-          <w:sz w:val="28"/>
-          <w:szCs w:val="28"/>
-        </w:rPr>
-        <w:t xml:space="preserve"> Blob</w:t>
+        <w:t>Rilevamento code smell Blob</w:t>
       </w:r>
     </w:p>
     <w:p>
@@ -2113,43 +1379,7 @@
           <w:sz w:val="28"/>
           <w:szCs w:val="28"/>
         </w:rPr>
-        <w:t xml:space="preserve">Il sistema dovrà supportare il rilevamento </w:t>
-      </w:r>
-      <w:proofErr w:type="gramStart"/>
-      <w:r>
-        <w:rPr>
-          <w:rFonts w:ascii="Arial" w:hAnsi="Arial" w:cs="Arial"/>
-          <w:sz w:val="28"/>
-          <w:szCs w:val="28"/>
-        </w:rPr>
-        <w:t>del code</w:t>
-      </w:r>
-      <w:proofErr w:type="gramEnd"/>
-      <w:r>
-        <w:rPr>
-          <w:rFonts w:ascii="Arial" w:hAnsi="Arial" w:cs="Arial"/>
-          <w:sz w:val="28"/>
-          <w:szCs w:val="28"/>
-        </w:rPr>
-        <w:t xml:space="preserve"> </w:t>
-      </w:r>
-      <w:proofErr w:type="spellStart"/>
-      <w:r>
-        <w:rPr>
-          <w:rFonts w:ascii="Arial" w:hAnsi="Arial" w:cs="Arial"/>
-          <w:sz w:val="28"/>
-          <w:szCs w:val="28"/>
-        </w:rPr>
-        <w:t>smell</w:t>
-      </w:r>
-      <w:proofErr w:type="spellEnd"/>
-      <w:r>
-        <w:rPr>
-          <w:rFonts w:ascii="Arial" w:hAnsi="Arial" w:cs="Arial"/>
-          <w:sz w:val="28"/>
-          <w:szCs w:val="28"/>
-        </w:rPr>
-        <w:t xml:space="preserve"> Blob</w:t>
+        <w:t>Il sistema dovrà supportare il rilevamento del code smell Blob</w:t>
       </w:r>
     </w:p>
     <w:p>
@@ -2181,54 +1411,8 @@
           <w:sz w:val="28"/>
           <w:szCs w:val="28"/>
         </w:rPr>
-        <w:t xml:space="preserve">Rilevamento code </w:t>
-      </w:r>
-      <w:proofErr w:type="spellStart"/>
-      <w:r>
-        <w:rPr>
-          <w:rFonts w:ascii="Arial" w:hAnsi="Arial" w:cs="Arial"/>
-          <w:sz w:val="28"/>
-          <w:szCs w:val="28"/>
-        </w:rPr>
-        <w:t>smell</w:t>
-      </w:r>
-      <w:proofErr w:type="spellEnd"/>
-      <w:r>
-        <w:rPr>
-          <w:rFonts w:ascii="Arial" w:hAnsi="Arial" w:cs="Arial"/>
-          <w:sz w:val="28"/>
-          <w:szCs w:val="28"/>
-        </w:rPr>
-        <w:t xml:space="preserve"> </w:t>
-      </w:r>
-      <w:proofErr w:type="spellStart"/>
-      <w:r>
-        <w:rPr>
-          <w:rFonts w:ascii="Arial" w:hAnsi="Arial" w:cs="Arial"/>
-          <w:sz w:val="28"/>
-          <w:szCs w:val="28"/>
-        </w:rPr>
-        <w:t>Feature</w:t>
-      </w:r>
-      <w:proofErr w:type="spellEnd"/>
-      <w:r>
-        <w:rPr>
-          <w:rFonts w:ascii="Arial" w:hAnsi="Arial" w:cs="Arial"/>
-          <w:sz w:val="28"/>
-          <w:szCs w:val="28"/>
-        </w:rPr>
-        <w:t xml:space="preserve"> </w:t>
-      </w:r>
-      <w:proofErr w:type="spellStart"/>
-      <w:r>
-        <w:rPr>
-          <w:rFonts w:ascii="Arial" w:hAnsi="Arial" w:cs="Arial"/>
-          <w:sz w:val="28"/>
-          <w:szCs w:val="28"/>
-        </w:rPr>
-        <w:t>Envy</w:t>
-      </w:r>
-      <w:proofErr w:type="spellEnd"/>
+        <w:t>Rilevamento code smell Feature Envy</w:t>
+      </w:r>
     </w:p>
     <w:p>
       <w:pPr>
@@ -2247,72 +1431,8 @@
           <w:sz w:val="28"/>
           <w:szCs w:val="28"/>
         </w:rPr>
-        <w:t xml:space="preserve">Il sistema dovrà supportare il rilevamento </w:t>
-      </w:r>
-      <w:proofErr w:type="gramStart"/>
-      <w:r>
-        <w:rPr>
-          <w:rFonts w:ascii="Arial" w:hAnsi="Arial" w:cs="Arial"/>
-          <w:sz w:val="28"/>
-          <w:szCs w:val="28"/>
-        </w:rPr>
-        <w:t>del code</w:t>
-      </w:r>
-      <w:proofErr w:type="gramEnd"/>
-      <w:r>
-        <w:rPr>
-          <w:rFonts w:ascii="Arial" w:hAnsi="Arial" w:cs="Arial"/>
-          <w:sz w:val="28"/>
-          <w:szCs w:val="28"/>
-        </w:rPr>
-        <w:t xml:space="preserve"> </w:t>
-      </w:r>
-      <w:proofErr w:type="spellStart"/>
-      <w:r>
-        <w:rPr>
-          <w:rFonts w:ascii="Arial" w:hAnsi="Arial" w:cs="Arial"/>
-          <w:sz w:val="28"/>
-          <w:szCs w:val="28"/>
-        </w:rPr>
-        <w:t>smell</w:t>
-      </w:r>
-      <w:proofErr w:type="spellEnd"/>
-      <w:r>
-        <w:rPr>
-          <w:rFonts w:ascii="Arial" w:hAnsi="Arial" w:cs="Arial"/>
-          <w:sz w:val="28"/>
-          <w:szCs w:val="28"/>
-        </w:rPr>
-        <w:t xml:space="preserve"> </w:t>
-      </w:r>
-      <w:proofErr w:type="spellStart"/>
-      <w:r>
-        <w:rPr>
-          <w:rFonts w:ascii="Arial" w:hAnsi="Arial" w:cs="Arial"/>
-          <w:sz w:val="28"/>
-          <w:szCs w:val="28"/>
-        </w:rPr>
-        <w:t>Feature</w:t>
-      </w:r>
-      <w:proofErr w:type="spellEnd"/>
-      <w:r>
-        <w:rPr>
-          <w:rFonts w:ascii="Arial" w:hAnsi="Arial" w:cs="Arial"/>
-          <w:sz w:val="28"/>
-          <w:szCs w:val="28"/>
-        </w:rPr>
-        <w:t xml:space="preserve"> </w:t>
-      </w:r>
-      <w:proofErr w:type="spellStart"/>
-      <w:r>
-        <w:rPr>
-          <w:rFonts w:ascii="Arial" w:hAnsi="Arial" w:cs="Arial"/>
-          <w:sz w:val="28"/>
-          <w:szCs w:val="28"/>
-        </w:rPr>
-        <w:t>Envy</w:t>
-      </w:r>
-      <w:proofErr w:type="spellEnd"/>
+        <w:t>Il sistema dovrà supportare il rilevamento del code smell Feature Envy</w:t>
+      </w:r>
     </w:p>
     <w:p>
       <w:pPr>
@@ -2339,7 +1459,6 @@
         </w:rPr>
         <w:t xml:space="preserve">RF_RCS_3: </w:t>
       </w:r>
-      <w:proofErr w:type="spellStart"/>
       <w:r>
         <w:rPr>
           <w:rFonts w:ascii="Arial" w:hAnsi="Arial" w:cs="Arial"/>
@@ -2347,9 +1466,8 @@
           <w:szCs w:val="28"/>
           <w:lang w:val="en-GB"/>
         </w:rPr>
-        <w:t>Rilevamento</w:t>
-      </w:r>
-      <w:proofErr w:type="spellEnd"/>
+        <w:t>Rilevamento code smell Misplaced</w:t>
+      </w:r>
       <w:r>
         <w:rPr>
           <w:rFonts w:ascii="Arial" w:hAnsi="Arial" w:cs="Arial"/>
@@ -2357,7 +1475,7 @@
           <w:szCs w:val="28"/>
           <w:lang w:val="en-GB"/>
         </w:rPr>
-        <w:t xml:space="preserve"> code smell Misplaced</w:t>
+        <w:t xml:space="preserve"> </w:t>
       </w:r>
       <w:r>
         <w:rPr>
@@ -2366,15 +1484,6 @@
           <w:szCs w:val="28"/>
           <w:lang w:val="en-GB"/>
         </w:rPr>
-        <w:t xml:space="preserve"> </w:t>
-      </w:r>
-      <w:r>
-        <w:rPr>
-          <w:rFonts w:ascii="Arial" w:hAnsi="Arial" w:cs="Arial"/>
-          <w:sz w:val="28"/>
-          <w:szCs w:val="28"/>
-          <w:lang w:val="en-GB"/>
-        </w:rPr>
         <w:t>Class</w:t>
       </w:r>
     </w:p>
@@ -2395,61 +1504,7 @@
           <w:sz w:val="28"/>
           <w:szCs w:val="28"/>
         </w:rPr>
-        <w:t xml:space="preserve">Il sistema dovrà supportare il rilevamento </w:t>
-      </w:r>
-      <w:proofErr w:type="gramStart"/>
-      <w:r>
-        <w:rPr>
-          <w:rFonts w:ascii="Arial" w:hAnsi="Arial" w:cs="Arial"/>
-          <w:sz w:val="28"/>
-          <w:szCs w:val="28"/>
-        </w:rPr>
-        <w:t>del code</w:t>
-      </w:r>
-      <w:proofErr w:type="gramEnd"/>
-      <w:r>
-        <w:rPr>
-          <w:rFonts w:ascii="Arial" w:hAnsi="Arial" w:cs="Arial"/>
-          <w:sz w:val="28"/>
-          <w:szCs w:val="28"/>
-        </w:rPr>
-        <w:t xml:space="preserve"> </w:t>
-      </w:r>
-      <w:proofErr w:type="spellStart"/>
-      <w:r>
-        <w:rPr>
-          <w:rFonts w:ascii="Arial" w:hAnsi="Arial" w:cs="Arial"/>
-          <w:sz w:val="28"/>
-          <w:szCs w:val="28"/>
-        </w:rPr>
-        <w:t>smell</w:t>
-      </w:r>
-      <w:proofErr w:type="spellEnd"/>
-      <w:r>
-        <w:rPr>
-          <w:rFonts w:ascii="Arial" w:hAnsi="Arial" w:cs="Arial"/>
-          <w:sz w:val="28"/>
-          <w:szCs w:val="28"/>
-        </w:rPr>
-        <w:t xml:space="preserve"> </w:t>
-      </w:r>
-      <w:proofErr w:type="spellStart"/>
-      <w:r>
-        <w:rPr>
-          <w:rFonts w:ascii="Arial" w:hAnsi="Arial" w:cs="Arial"/>
-          <w:sz w:val="28"/>
-          <w:szCs w:val="28"/>
-        </w:rPr>
-        <w:t>Misplaced</w:t>
-      </w:r>
-      <w:proofErr w:type="spellEnd"/>
-      <w:r>
-        <w:rPr>
-          <w:rFonts w:ascii="Arial" w:hAnsi="Arial" w:cs="Arial"/>
-          <w:sz w:val="28"/>
-          <w:szCs w:val="28"/>
-        </w:rPr>
-        <w:t xml:space="preserve"> Class</w:t>
+        <w:t>Il sistema dovrà supportare il rilevamento del code smell Misplaced Class</w:t>
       </w:r>
     </w:p>
     <w:p>
@@ -2481,54 +1536,8 @@
           <w:sz w:val="28"/>
           <w:szCs w:val="28"/>
         </w:rPr>
-        <w:t xml:space="preserve">Rilevamento code </w:t>
-      </w:r>
-      <w:proofErr w:type="spellStart"/>
-      <w:r>
-        <w:rPr>
-          <w:rFonts w:ascii="Arial" w:hAnsi="Arial" w:cs="Arial"/>
-          <w:sz w:val="28"/>
-          <w:szCs w:val="28"/>
-        </w:rPr>
-        <w:t>smell</w:t>
-      </w:r>
-      <w:proofErr w:type="spellEnd"/>
-      <w:r>
-        <w:rPr>
-          <w:rFonts w:ascii="Arial" w:hAnsi="Arial" w:cs="Arial"/>
-          <w:sz w:val="28"/>
-          <w:szCs w:val="28"/>
-        </w:rPr>
-        <w:t xml:space="preserve"> </w:t>
-      </w:r>
-      <w:proofErr w:type="spellStart"/>
-      <w:r>
-        <w:rPr>
-          <w:rFonts w:ascii="Arial" w:hAnsi="Arial" w:cs="Arial"/>
-          <w:sz w:val="28"/>
-          <w:szCs w:val="28"/>
-        </w:rPr>
-        <w:t>Parallel</w:t>
-      </w:r>
-      <w:proofErr w:type="spellEnd"/>
-      <w:r>
-        <w:rPr>
-          <w:rFonts w:ascii="Arial" w:hAnsi="Arial" w:cs="Arial"/>
-          <w:sz w:val="28"/>
-          <w:szCs w:val="28"/>
-        </w:rPr>
-        <w:t xml:space="preserve"> </w:t>
-      </w:r>
-      <w:proofErr w:type="spellStart"/>
-      <w:r>
-        <w:rPr>
-          <w:rFonts w:ascii="Arial" w:hAnsi="Arial" w:cs="Arial"/>
-          <w:sz w:val="28"/>
-          <w:szCs w:val="28"/>
-        </w:rPr>
-        <w:t>Inheritance</w:t>
-      </w:r>
-      <w:proofErr w:type="spellEnd"/>
+        <w:t>Rilevamento code smell Parallel Inheritance</w:t>
+      </w:r>
     </w:p>
     <w:p>
       <w:pPr>
@@ -2547,72 +1556,8 @@
           <w:sz w:val="28"/>
           <w:szCs w:val="28"/>
         </w:rPr>
-        <w:t xml:space="preserve">Il sistema dovrà supportare il rilevamento </w:t>
-      </w:r>
-      <w:proofErr w:type="gramStart"/>
-      <w:r>
-        <w:rPr>
-          <w:rFonts w:ascii="Arial" w:hAnsi="Arial" w:cs="Arial"/>
-          <w:sz w:val="28"/>
-          <w:szCs w:val="28"/>
-        </w:rPr>
-        <w:t>del code</w:t>
-      </w:r>
-      <w:proofErr w:type="gramEnd"/>
-      <w:r>
-        <w:rPr>
-          <w:rFonts w:ascii="Arial" w:hAnsi="Arial" w:cs="Arial"/>
-          <w:sz w:val="28"/>
-          <w:szCs w:val="28"/>
-        </w:rPr>
-        <w:t xml:space="preserve"> </w:t>
-      </w:r>
-      <w:proofErr w:type="spellStart"/>
-      <w:r>
-        <w:rPr>
-          <w:rFonts w:ascii="Arial" w:hAnsi="Arial" w:cs="Arial"/>
-          <w:sz w:val="28"/>
-          <w:szCs w:val="28"/>
-        </w:rPr>
-        <w:t>smell</w:t>
-      </w:r>
-      <w:proofErr w:type="spellEnd"/>
-      <w:r>
-        <w:rPr>
-          <w:rFonts w:ascii="Arial" w:hAnsi="Arial" w:cs="Arial"/>
-          <w:sz w:val="28"/>
-          <w:szCs w:val="28"/>
-        </w:rPr>
-        <w:t xml:space="preserve"> </w:t>
-      </w:r>
-      <w:proofErr w:type="spellStart"/>
-      <w:r>
-        <w:rPr>
-          <w:rFonts w:ascii="Arial" w:hAnsi="Arial" w:cs="Arial"/>
-          <w:sz w:val="28"/>
-          <w:szCs w:val="28"/>
-        </w:rPr>
-        <w:t>Parallel</w:t>
-      </w:r>
-      <w:proofErr w:type="spellEnd"/>
-      <w:r>
-        <w:rPr>
-          <w:rFonts w:ascii="Arial" w:hAnsi="Arial" w:cs="Arial"/>
-          <w:sz w:val="28"/>
-          <w:szCs w:val="28"/>
-        </w:rPr>
-        <w:t xml:space="preserve"> </w:t>
-      </w:r>
-      <w:proofErr w:type="spellStart"/>
-      <w:r>
-        <w:rPr>
-          <w:rFonts w:ascii="Arial" w:hAnsi="Arial" w:cs="Arial"/>
-          <w:sz w:val="28"/>
-          <w:szCs w:val="28"/>
-        </w:rPr>
-        <w:t>Inheritance</w:t>
-      </w:r>
-      <w:proofErr w:type="spellEnd"/>
+        <w:t>Il sistema dovrà supportare il rilevamento del code smell Parallel Inheritance</w:t>
+      </w:r>
     </w:p>
     <w:p>
       <w:pPr>
@@ -2643,43 +1588,7 @@
           <w:sz w:val="28"/>
           <w:szCs w:val="28"/>
         </w:rPr>
-        <w:t xml:space="preserve">Rilevamento code </w:t>
-      </w:r>
-      <w:proofErr w:type="spellStart"/>
-      <w:r>
-        <w:rPr>
-          <w:rFonts w:ascii="Arial" w:hAnsi="Arial" w:cs="Arial"/>
-          <w:sz w:val="28"/>
-          <w:szCs w:val="28"/>
-        </w:rPr>
-        <w:t>smell</w:t>
-      </w:r>
-      <w:proofErr w:type="spellEnd"/>
-      <w:r>
-        <w:rPr>
-          <w:rFonts w:ascii="Arial" w:hAnsi="Arial" w:cs="Arial"/>
-          <w:sz w:val="28"/>
-          <w:szCs w:val="28"/>
-        </w:rPr>
-        <w:t xml:space="preserve"> </w:t>
-      </w:r>
-      <w:proofErr w:type="spellStart"/>
-      <w:r>
-        <w:rPr>
-          <w:rFonts w:ascii="Arial" w:hAnsi="Arial" w:cs="Arial"/>
-          <w:sz w:val="28"/>
-          <w:szCs w:val="28"/>
-        </w:rPr>
-        <w:t>Promiscuous</w:t>
-      </w:r>
-      <w:proofErr w:type="spellEnd"/>
-      <w:r>
-        <w:rPr>
-          <w:rFonts w:ascii="Arial" w:hAnsi="Arial" w:cs="Arial"/>
-          <w:sz w:val="28"/>
-          <w:szCs w:val="28"/>
-        </w:rPr>
-        <w:t xml:space="preserve"> Package</w:t>
+        <w:t>Rilevamento code smell Promiscuous Package</w:t>
       </w:r>
     </w:p>
     <w:p>
@@ -2700,61 +1609,7 @@
           <w:sz w:val="28"/>
           <w:szCs w:val="28"/>
         </w:rPr>
-        <w:t xml:space="preserve">Il sistema dovrà supportare il rilevamento </w:t>
-      </w:r>
-      <w:proofErr w:type="gramStart"/>
-      <w:r>
-        <w:rPr>
-          <w:rFonts w:ascii="Arial" w:hAnsi="Arial" w:cs="Arial"/>
-          <w:sz w:val="28"/>
-          <w:szCs w:val="28"/>
-        </w:rPr>
-        <w:t>del code</w:t>
-      </w:r>
-      <w:proofErr w:type="gramEnd"/>
-      <w:r>
-        <w:rPr>
-          <w:rFonts w:ascii="Arial" w:hAnsi="Arial" w:cs="Arial"/>
-          <w:sz w:val="28"/>
-          <w:szCs w:val="28"/>
-        </w:rPr>
-        <w:t xml:space="preserve"> </w:t>
-      </w:r>
-      <w:proofErr w:type="spellStart"/>
-      <w:r>
-        <w:rPr>
-          <w:rFonts w:ascii="Arial" w:hAnsi="Arial" w:cs="Arial"/>
-          <w:sz w:val="28"/>
-          <w:szCs w:val="28"/>
-        </w:rPr>
-        <w:t>smell</w:t>
-      </w:r>
-      <w:proofErr w:type="spellEnd"/>
-      <w:r>
-        <w:rPr>
-          <w:rFonts w:ascii="Arial" w:hAnsi="Arial" w:cs="Arial"/>
-          <w:sz w:val="28"/>
-          <w:szCs w:val="28"/>
-        </w:rPr>
-        <w:t xml:space="preserve"> </w:t>
-      </w:r>
-      <w:proofErr w:type="spellStart"/>
-      <w:r>
-        <w:rPr>
-          <w:rFonts w:ascii="Arial" w:hAnsi="Arial" w:cs="Arial"/>
-          <w:sz w:val="28"/>
-          <w:szCs w:val="28"/>
-        </w:rPr>
-        <w:t>Promiscuous</w:t>
-      </w:r>
-      <w:proofErr w:type="spellEnd"/>
-      <w:r>
-        <w:rPr>
-          <w:rFonts w:ascii="Arial" w:hAnsi="Arial" w:cs="Arial"/>
-          <w:sz w:val="28"/>
-          <w:szCs w:val="28"/>
-        </w:rPr>
-        <w:t xml:space="preserve"> Package</w:t>
+        <w:t>Il sistema dovrà supportare il rilevamento del code smell Promiscuous Package</w:t>
       </w:r>
     </w:p>
     <w:p>
@@ -2794,18 +1649,16 @@
           <w:sz w:val="28"/>
           <w:szCs w:val="28"/>
         </w:rPr>
-        <w:t xml:space="preserve">code </w:t>
-      </w:r>
-      <w:proofErr w:type="spellStart"/>
-      <w:r>
-        <w:rPr>
-          <w:rFonts w:ascii="Arial" w:hAnsi="Arial" w:cs="Arial"/>
-          <w:sz w:val="28"/>
-          <w:szCs w:val="28"/>
-        </w:rPr>
-        <w:t>smell</w:t>
-      </w:r>
-      <w:proofErr w:type="spellEnd"/>
+        <w:t xml:space="preserve">code smell </w:t>
+      </w:r>
+      <w:r>
+        <w:rPr>
+          <w:rFonts w:ascii="Arial" w:hAnsi="Arial" w:cs="Arial"/>
+          <w:sz w:val="28"/>
+          <w:szCs w:val="28"/>
+        </w:rPr>
+        <w:t>Shotgun</w:t>
+      </w:r>
       <w:r>
         <w:rPr>
           <w:rFonts w:ascii="Arial" w:hAnsi="Arial" w:cs="Arial"/>
@@ -2814,25 +1667,6 @@
         </w:rPr>
         <w:t xml:space="preserve"> </w:t>
       </w:r>
-      <w:proofErr w:type="spellStart"/>
-      <w:r>
-        <w:rPr>
-          <w:rFonts w:ascii="Arial" w:hAnsi="Arial" w:cs="Arial"/>
-          <w:sz w:val="28"/>
-          <w:szCs w:val="28"/>
-        </w:rPr>
-        <w:t>Shotgun</w:t>
-      </w:r>
-      <w:proofErr w:type="spellEnd"/>
-      <w:r>
-        <w:rPr>
-          <w:rFonts w:ascii="Arial" w:hAnsi="Arial" w:cs="Arial"/>
-          <w:sz w:val="28"/>
-          <w:szCs w:val="28"/>
-        </w:rPr>
-        <w:t xml:space="preserve"> </w:t>
-      </w:r>
-      <w:proofErr w:type="spellStart"/>
       <w:r>
         <w:rPr>
           <w:rFonts w:ascii="Arial" w:hAnsi="Arial" w:cs="Arial"/>
@@ -2841,7 +1675,6 @@
         </w:rPr>
         <w:t>Surgery</w:t>
       </w:r>
-      <w:proofErr w:type="spellEnd"/>
     </w:p>
     <w:p>
       <w:pPr>
@@ -2860,72 +1693,8 @@
           <w:sz w:val="28"/>
           <w:szCs w:val="28"/>
         </w:rPr>
-        <w:t xml:space="preserve">Il sistema dovrà supportare il rilevamento </w:t>
-      </w:r>
-      <w:proofErr w:type="gramStart"/>
-      <w:r>
-        <w:rPr>
-          <w:rFonts w:ascii="Arial" w:hAnsi="Arial" w:cs="Arial"/>
-          <w:sz w:val="28"/>
-          <w:szCs w:val="28"/>
-        </w:rPr>
-        <w:t>del code</w:t>
-      </w:r>
-      <w:proofErr w:type="gramEnd"/>
-      <w:r>
-        <w:rPr>
-          <w:rFonts w:ascii="Arial" w:hAnsi="Arial" w:cs="Arial"/>
-          <w:sz w:val="28"/>
-          <w:szCs w:val="28"/>
-        </w:rPr>
-        <w:t xml:space="preserve"> </w:t>
-      </w:r>
-      <w:proofErr w:type="spellStart"/>
-      <w:r>
-        <w:rPr>
-          <w:rFonts w:ascii="Arial" w:hAnsi="Arial" w:cs="Arial"/>
-          <w:sz w:val="28"/>
-          <w:szCs w:val="28"/>
-        </w:rPr>
-        <w:t>smell</w:t>
-      </w:r>
-      <w:proofErr w:type="spellEnd"/>
-      <w:r>
-        <w:rPr>
-          <w:rFonts w:ascii="Arial" w:hAnsi="Arial" w:cs="Arial"/>
-          <w:sz w:val="28"/>
-          <w:szCs w:val="28"/>
-        </w:rPr>
-        <w:t xml:space="preserve"> </w:t>
-      </w:r>
-      <w:proofErr w:type="spellStart"/>
-      <w:r>
-        <w:rPr>
-          <w:rFonts w:ascii="Arial" w:hAnsi="Arial" w:cs="Arial"/>
-          <w:sz w:val="28"/>
-          <w:szCs w:val="28"/>
-        </w:rPr>
-        <w:t>shotgun</w:t>
-      </w:r>
-      <w:proofErr w:type="spellEnd"/>
-      <w:r>
-        <w:rPr>
-          <w:rFonts w:ascii="Arial" w:hAnsi="Arial" w:cs="Arial"/>
-          <w:sz w:val="28"/>
-          <w:szCs w:val="28"/>
-        </w:rPr>
-        <w:t xml:space="preserve"> </w:t>
-      </w:r>
-      <w:proofErr w:type="spellStart"/>
-      <w:r>
-        <w:rPr>
-          <w:rFonts w:ascii="Arial" w:hAnsi="Arial" w:cs="Arial"/>
-          <w:sz w:val="28"/>
-          <w:szCs w:val="28"/>
-        </w:rPr>
-        <w:t>surgery</w:t>
-      </w:r>
-      <w:proofErr w:type="spellEnd"/>
+        <w:t>Il sistema dovrà supportare il rilevamento del code smell shotgun surgery</w:t>
+      </w:r>
     </w:p>
     <w:p>
       <w:pPr>
@@ -2956,43 +1725,15 @@
           <w:sz w:val="28"/>
           <w:szCs w:val="28"/>
         </w:rPr>
-        <w:t xml:space="preserve">Rilevamento code </w:t>
-      </w:r>
-      <w:proofErr w:type="spellStart"/>
-      <w:r>
-        <w:rPr>
-          <w:rFonts w:ascii="Arial" w:hAnsi="Arial" w:cs="Arial"/>
-          <w:sz w:val="28"/>
-          <w:szCs w:val="28"/>
-        </w:rPr>
-        <w:t>smell</w:t>
-      </w:r>
-      <w:proofErr w:type="spellEnd"/>
-      <w:r>
-        <w:rPr>
-          <w:rFonts w:ascii="Arial" w:hAnsi="Arial" w:cs="Arial"/>
-          <w:sz w:val="28"/>
-          <w:szCs w:val="28"/>
-        </w:rPr>
-        <w:t xml:space="preserve"> </w:t>
-      </w:r>
-      <w:proofErr w:type="spellStart"/>
-      <w:r>
-        <w:rPr>
-          <w:rFonts w:ascii="Arial" w:hAnsi="Arial" w:cs="Arial"/>
-          <w:sz w:val="28"/>
-          <w:szCs w:val="28"/>
-        </w:rPr>
-        <w:t>Divergent</w:t>
-      </w:r>
-      <w:proofErr w:type="spellEnd"/>
-      <w:r>
-        <w:rPr>
-          <w:rFonts w:ascii="Arial" w:hAnsi="Arial" w:cs="Arial"/>
-          <w:sz w:val="28"/>
-          <w:szCs w:val="28"/>
-        </w:rPr>
-        <w:t xml:space="preserve"> Change</w:t>
+        <w:t xml:space="preserve">Rilevamento code smell </w:t>
+      </w:r>
+      <w:r>
+        <w:rPr>
+          <w:rFonts w:ascii="Arial" w:hAnsi="Arial" w:cs="Arial"/>
+          <w:sz w:val="28"/>
+          <w:szCs w:val="28"/>
+        </w:rPr>
+        <w:t>Divergent Change</w:t>
       </w:r>
     </w:p>
     <w:p>
@@ -3012,72 +1753,16 @@
           <w:sz w:val="28"/>
           <w:szCs w:val="28"/>
         </w:rPr>
-        <w:t xml:space="preserve">Il sistema dovrà supportare il rilevamento </w:t>
-      </w:r>
-      <w:proofErr w:type="gramStart"/>
-      <w:r>
-        <w:rPr>
-          <w:rFonts w:ascii="Arial" w:hAnsi="Arial" w:cs="Arial"/>
-          <w:sz w:val="28"/>
-          <w:szCs w:val="28"/>
-        </w:rPr>
-        <w:t>del code</w:t>
-      </w:r>
-      <w:proofErr w:type="gramEnd"/>
-      <w:r>
-        <w:rPr>
-          <w:rFonts w:ascii="Arial" w:hAnsi="Arial" w:cs="Arial"/>
-          <w:sz w:val="28"/>
-          <w:szCs w:val="28"/>
-        </w:rPr>
-        <w:t xml:space="preserve"> </w:t>
-      </w:r>
-      <w:proofErr w:type="spellStart"/>
-      <w:r>
-        <w:rPr>
-          <w:rFonts w:ascii="Arial" w:hAnsi="Arial" w:cs="Arial"/>
-          <w:sz w:val="28"/>
-          <w:szCs w:val="28"/>
-        </w:rPr>
-        <w:t>smell</w:t>
-      </w:r>
-      <w:proofErr w:type="spellEnd"/>
-      <w:r>
-        <w:rPr>
-          <w:rFonts w:ascii="Arial" w:hAnsi="Arial" w:cs="Arial"/>
-          <w:sz w:val="28"/>
-          <w:szCs w:val="28"/>
-        </w:rPr>
-        <w:t xml:space="preserve"> </w:t>
-      </w:r>
-      <w:proofErr w:type="spellStart"/>
-      <w:r>
-        <w:rPr>
-          <w:rFonts w:ascii="Arial" w:hAnsi="Arial" w:cs="Arial"/>
-          <w:sz w:val="28"/>
-          <w:szCs w:val="28"/>
-        </w:rPr>
-        <w:t>divergent</w:t>
-      </w:r>
-      <w:proofErr w:type="spellEnd"/>
-      <w:r>
-        <w:rPr>
-          <w:rFonts w:ascii="Arial" w:hAnsi="Arial" w:cs="Arial"/>
-          <w:sz w:val="28"/>
-          <w:szCs w:val="28"/>
-        </w:rPr>
-        <w:t xml:space="preserve"> </w:t>
-      </w:r>
-      <w:proofErr w:type="spellStart"/>
-      <w:r>
-        <w:rPr>
-          <w:rFonts w:ascii="Arial" w:hAnsi="Arial" w:cs="Arial"/>
-          <w:sz w:val="28"/>
-          <w:szCs w:val="28"/>
-        </w:rPr>
-        <w:t>change</w:t>
-      </w:r>
-      <w:proofErr w:type="spellEnd"/>
+        <w:t xml:space="preserve">Il sistema dovrà supportare il rilevamento del code smell </w:t>
+      </w:r>
+      <w:r>
+        <w:rPr>
+          <w:rFonts w:ascii="Arial" w:hAnsi="Arial" w:cs="Arial"/>
+          <w:sz w:val="28"/>
+          <w:szCs w:val="28"/>
+        </w:rPr>
+        <w:t>divergent change</w:t>
+      </w:r>
     </w:p>
     <w:p>
       <w:pPr>
@@ -3109,59 +1794,8 @@
           <w:sz w:val="28"/>
           <w:szCs w:val="28"/>
         </w:rPr>
-        <w:t xml:space="preserve">Requisiti per il </w:t>
-      </w:r>
-      <w:proofErr w:type="spellStart"/>
-      <w:r>
-        <w:rPr>
-          <w:rFonts w:ascii="Arial" w:hAnsi="Arial" w:cs="Arial"/>
-          <w:b/>
-          <w:sz w:val="28"/>
-          <w:szCs w:val="28"/>
-        </w:rPr>
-        <w:t>refactoring</w:t>
-      </w:r>
-      <w:proofErr w:type="spellEnd"/>
-      <w:r>
-        <w:rPr>
-          <w:rFonts w:ascii="Arial" w:hAnsi="Arial" w:cs="Arial"/>
-          <w:b/>
-          <w:sz w:val="28"/>
-          <w:szCs w:val="28"/>
-        </w:rPr>
-        <w:t xml:space="preserve"> </w:t>
-      </w:r>
-      <w:proofErr w:type="gramStart"/>
-      <w:r>
-        <w:rPr>
-          <w:rFonts w:ascii="Arial" w:hAnsi="Arial" w:cs="Arial"/>
-          <w:b/>
-          <w:sz w:val="28"/>
-          <w:szCs w:val="28"/>
-        </w:rPr>
-        <w:t>dei code</w:t>
-      </w:r>
-      <w:proofErr w:type="gramEnd"/>
-      <w:r>
-        <w:rPr>
-          <w:rFonts w:ascii="Arial" w:hAnsi="Arial" w:cs="Arial"/>
-          <w:b/>
-          <w:sz w:val="28"/>
-          <w:szCs w:val="28"/>
-        </w:rPr>
-        <w:t xml:space="preserve"> </w:t>
-      </w:r>
-      <w:proofErr w:type="spellStart"/>
-      <w:r>
-        <w:rPr>
-          <w:rFonts w:ascii="Arial" w:hAnsi="Arial" w:cs="Arial"/>
-          <w:b/>
-          <w:sz w:val="28"/>
-          <w:szCs w:val="28"/>
-        </w:rPr>
-        <w:t>smell</w:t>
-      </w:r>
-      <w:proofErr w:type="spellEnd"/>
+        <w:t>Requisiti per il refactoring dei code smell</w:t>
+      </w:r>
     </w:p>
     <w:p>
       <w:pPr>
@@ -3236,61 +1870,7 @@
           <w:sz w:val="28"/>
           <w:szCs w:val="28"/>
         </w:rPr>
-        <w:t xml:space="preserve">Il Sistema dovrà eseguire il </w:t>
-      </w:r>
-      <w:proofErr w:type="spellStart"/>
-      <w:r>
-        <w:rPr>
-          <w:rFonts w:ascii="Arial" w:hAnsi="Arial" w:cs="Arial"/>
-          <w:sz w:val="28"/>
-          <w:szCs w:val="28"/>
-        </w:rPr>
-        <w:t>refactoring</w:t>
-      </w:r>
-      <w:proofErr w:type="spellEnd"/>
-      <w:r>
-        <w:rPr>
-          <w:rFonts w:ascii="Arial" w:hAnsi="Arial" w:cs="Arial"/>
-          <w:sz w:val="28"/>
-          <w:szCs w:val="28"/>
-        </w:rPr>
-        <w:t xml:space="preserve"> della classe in cui e presente </w:t>
-      </w:r>
-      <w:proofErr w:type="gramStart"/>
-      <w:r>
-        <w:rPr>
-          <w:rFonts w:ascii="Arial" w:hAnsi="Arial" w:cs="Arial"/>
-          <w:sz w:val="28"/>
-          <w:szCs w:val="28"/>
-        </w:rPr>
-        <w:t>il code</w:t>
-      </w:r>
-      <w:proofErr w:type="gramEnd"/>
-      <w:r>
-        <w:rPr>
-          <w:rFonts w:ascii="Arial" w:hAnsi="Arial" w:cs="Arial"/>
-          <w:sz w:val="28"/>
-          <w:szCs w:val="28"/>
-        </w:rPr>
-        <w:t xml:space="preserve"> </w:t>
-      </w:r>
-      <w:proofErr w:type="spellStart"/>
-      <w:r>
-        <w:rPr>
-          <w:rFonts w:ascii="Arial" w:hAnsi="Arial" w:cs="Arial"/>
-          <w:sz w:val="28"/>
-          <w:szCs w:val="28"/>
-        </w:rPr>
-        <w:t>smell</w:t>
-      </w:r>
-      <w:proofErr w:type="spellEnd"/>
-      <w:r>
-        <w:rPr>
-          <w:rFonts w:ascii="Arial" w:hAnsi="Arial" w:cs="Arial"/>
-          <w:sz w:val="28"/>
-          <w:szCs w:val="28"/>
-        </w:rPr>
-        <w:t xml:space="preserve"> Blob </w:t>
+        <w:t xml:space="preserve">Il Sistema dovrà eseguire il refactoring della classe in cui e presente il code smell Blob </w:t>
       </w:r>
       <w:r>
         <w:rPr>
@@ -3363,25 +1943,7 @@
           <w:sz w:val="28"/>
           <w:szCs w:val="28"/>
         </w:rPr>
-        <w:t xml:space="preserve">Il Sistema dovrà eseguire il </w:t>
-      </w:r>
-      <w:proofErr w:type="spellStart"/>
-      <w:r>
-        <w:rPr>
-          <w:rFonts w:ascii="Arial" w:hAnsi="Arial" w:cs="Arial"/>
-          <w:sz w:val="28"/>
-          <w:szCs w:val="28"/>
-        </w:rPr>
-        <w:t>refactoring</w:t>
-      </w:r>
-      <w:proofErr w:type="spellEnd"/>
-      <w:r>
-        <w:rPr>
-          <w:rFonts w:ascii="Arial" w:hAnsi="Arial" w:cs="Arial"/>
-          <w:sz w:val="28"/>
-          <w:szCs w:val="28"/>
-        </w:rPr>
-        <w:t xml:space="preserve"> del </w:t>
+        <w:t xml:space="preserve">Il Sistema dovrà eseguire il refactoring del </w:t>
       </w:r>
       <w:r>
         <w:rPr>
@@ -3397,72 +1959,8 @@
           <w:sz w:val="28"/>
           <w:szCs w:val="28"/>
         </w:rPr>
-        <w:t xml:space="preserve"> in cui e presente </w:t>
-      </w:r>
-      <w:proofErr w:type="gramStart"/>
-      <w:r>
-        <w:rPr>
-          <w:rFonts w:ascii="Arial" w:hAnsi="Arial" w:cs="Arial"/>
-          <w:sz w:val="28"/>
-          <w:szCs w:val="28"/>
-        </w:rPr>
-        <w:t>il code</w:t>
-      </w:r>
-      <w:proofErr w:type="gramEnd"/>
-      <w:r>
-        <w:rPr>
-          <w:rFonts w:ascii="Arial" w:hAnsi="Arial" w:cs="Arial"/>
-          <w:sz w:val="28"/>
-          <w:szCs w:val="28"/>
-        </w:rPr>
-        <w:t xml:space="preserve"> </w:t>
-      </w:r>
-      <w:proofErr w:type="spellStart"/>
-      <w:r>
-        <w:rPr>
-          <w:rFonts w:ascii="Arial" w:hAnsi="Arial" w:cs="Arial"/>
-          <w:sz w:val="28"/>
-          <w:szCs w:val="28"/>
-        </w:rPr>
-        <w:t>smell</w:t>
-      </w:r>
-      <w:proofErr w:type="spellEnd"/>
-      <w:r>
-        <w:rPr>
-          <w:rFonts w:ascii="Arial" w:hAnsi="Arial" w:cs="Arial"/>
-          <w:sz w:val="28"/>
-          <w:szCs w:val="28"/>
-        </w:rPr>
-        <w:t xml:space="preserve"> </w:t>
-      </w:r>
-      <w:proofErr w:type="spellStart"/>
-      <w:r>
-        <w:rPr>
-          <w:rFonts w:ascii="Arial" w:hAnsi="Arial" w:cs="Arial"/>
-          <w:sz w:val="28"/>
-          <w:szCs w:val="28"/>
-        </w:rPr>
-        <w:t>Feature</w:t>
-      </w:r>
-      <w:proofErr w:type="spellEnd"/>
-      <w:r>
-        <w:rPr>
-          <w:rFonts w:ascii="Arial" w:hAnsi="Arial" w:cs="Arial"/>
-          <w:sz w:val="28"/>
-          <w:szCs w:val="28"/>
-        </w:rPr>
-        <w:t xml:space="preserve"> </w:t>
-      </w:r>
-      <w:proofErr w:type="spellStart"/>
-      <w:r>
-        <w:rPr>
-          <w:rFonts w:ascii="Arial" w:hAnsi="Arial" w:cs="Arial"/>
-          <w:sz w:val="28"/>
-          <w:szCs w:val="28"/>
-        </w:rPr>
-        <w:t>Envy</w:t>
-      </w:r>
-      <w:proofErr w:type="spellEnd"/>
+        <w:t xml:space="preserve"> in cui e presente il code smell Feature Envy</w:t>
+      </w:r>
       <w:r>
         <w:rPr>
           <w:rFonts w:ascii="Arial" w:hAnsi="Arial" w:cs="Arial"/>
@@ -3544,79 +2042,7 @@
           <w:sz w:val="28"/>
           <w:szCs w:val="28"/>
         </w:rPr>
-        <w:t xml:space="preserve">Il Sistema dovrà eseguire il </w:t>
-      </w:r>
-      <w:proofErr w:type="spellStart"/>
-      <w:r>
-        <w:rPr>
-          <w:rFonts w:ascii="Arial" w:hAnsi="Arial" w:cs="Arial"/>
-          <w:sz w:val="28"/>
-          <w:szCs w:val="28"/>
-        </w:rPr>
-        <w:t>refactoring</w:t>
-      </w:r>
-      <w:proofErr w:type="spellEnd"/>
-      <w:r>
-        <w:rPr>
-          <w:rFonts w:ascii="Arial" w:hAnsi="Arial" w:cs="Arial"/>
-          <w:sz w:val="28"/>
-          <w:szCs w:val="28"/>
-        </w:rPr>
-        <w:t xml:space="preserve"> della classe in cui e presente </w:t>
-      </w:r>
-      <w:proofErr w:type="gramStart"/>
-      <w:r>
-        <w:rPr>
-          <w:rFonts w:ascii="Arial" w:hAnsi="Arial" w:cs="Arial"/>
-          <w:sz w:val="28"/>
-          <w:szCs w:val="28"/>
-        </w:rPr>
-        <w:t>il code</w:t>
-      </w:r>
-      <w:proofErr w:type="gramEnd"/>
-      <w:r>
-        <w:rPr>
-          <w:rFonts w:ascii="Arial" w:hAnsi="Arial" w:cs="Arial"/>
-          <w:sz w:val="28"/>
-          <w:szCs w:val="28"/>
-        </w:rPr>
-        <w:t xml:space="preserve"> </w:t>
-      </w:r>
-      <w:proofErr w:type="spellStart"/>
-      <w:r>
-        <w:rPr>
-          <w:rFonts w:ascii="Arial" w:hAnsi="Arial" w:cs="Arial"/>
-          <w:sz w:val="28"/>
-          <w:szCs w:val="28"/>
-        </w:rPr>
-        <w:t>smell</w:t>
-      </w:r>
-      <w:proofErr w:type="spellEnd"/>
-      <w:r>
-        <w:rPr>
-          <w:rFonts w:ascii="Arial" w:hAnsi="Arial" w:cs="Arial"/>
-          <w:sz w:val="28"/>
-          <w:szCs w:val="28"/>
-        </w:rPr>
-        <w:t xml:space="preserve"> </w:t>
-      </w:r>
-      <w:proofErr w:type="spellStart"/>
-      <w:r>
-        <w:rPr>
-          <w:rFonts w:ascii="Arial" w:hAnsi="Arial" w:cs="Arial"/>
-          <w:sz w:val="28"/>
-          <w:szCs w:val="28"/>
-        </w:rPr>
-        <w:t>Misplaced</w:t>
-      </w:r>
-      <w:proofErr w:type="spellEnd"/>
-      <w:r>
-        <w:rPr>
-          <w:rFonts w:ascii="Arial" w:hAnsi="Arial" w:cs="Arial"/>
-          <w:sz w:val="28"/>
-          <w:szCs w:val="28"/>
-        </w:rPr>
-        <w:t xml:space="preserve"> Class se richiesto dall’utente</w:t>
+        <w:t>Il Sistema dovrà eseguire il refactoring della classe in cui e presente il code smell Misplaced Class se richiesto dall’utente</w:t>
       </w:r>
     </w:p>
     <w:p>
@@ -3691,97 +2117,7 @@
           <w:sz w:val="28"/>
           <w:szCs w:val="28"/>
         </w:rPr>
-        <w:t xml:space="preserve">Il Sistema dovrà eseguire il </w:t>
-      </w:r>
-      <w:proofErr w:type="spellStart"/>
-      <w:r>
-        <w:rPr>
-          <w:rFonts w:ascii="Arial" w:hAnsi="Arial" w:cs="Arial"/>
-          <w:sz w:val="28"/>
-          <w:szCs w:val="28"/>
-        </w:rPr>
-        <w:t>refactoring</w:t>
-      </w:r>
-      <w:proofErr w:type="spellEnd"/>
-      <w:r>
-        <w:rPr>
-          <w:rFonts w:ascii="Arial" w:hAnsi="Arial" w:cs="Arial"/>
-          <w:sz w:val="28"/>
-          <w:szCs w:val="28"/>
-        </w:rPr>
-        <w:t xml:space="preserve"> della classe in cui e presente </w:t>
-      </w:r>
-      <w:proofErr w:type="gramStart"/>
-      <w:r>
-        <w:rPr>
-          <w:rFonts w:ascii="Arial" w:hAnsi="Arial" w:cs="Arial"/>
-          <w:sz w:val="28"/>
-          <w:szCs w:val="28"/>
-        </w:rPr>
-        <w:t>il code</w:t>
-      </w:r>
-      <w:proofErr w:type="gramEnd"/>
-      <w:r>
-        <w:rPr>
-          <w:rFonts w:ascii="Arial" w:hAnsi="Arial" w:cs="Arial"/>
-          <w:sz w:val="28"/>
-          <w:szCs w:val="28"/>
-        </w:rPr>
-        <w:t xml:space="preserve"> </w:t>
-      </w:r>
-      <w:proofErr w:type="spellStart"/>
-      <w:r>
-        <w:rPr>
-          <w:rFonts w:ascii="Arial" w:hAnsi="Arial" w:cs="Arial"/>
-          <w:sz w:val="28"/>
-          <w:szCs w:val="28"/>
-        </w:rPr>
-        <w:t>smell</w:t>
-      </w:r>
-      <w:proofErr w:type="spellEnd"/>
-      <w:r>
-        <w:rPr>
-          <w:rFonts w:ascii="Arial" w:hAnsi="Arial" w:cs="Arial"/>
-          <w:sz w:val="28"/>
-          <w:szCs w:val="28"/>
-        </w:rPr>
-        <w:t xml:space="preserve"> </w:t>
-      </w:r>
-      <w:proofErr w:type="spellStart"/>
-      <w:r>
-        <w:rPr>
-          <w:rFonts w:ascii="Arial" w:hAnsi="Arial" w:cs="Arial"/>
-          <w:sz w:val="28"/>
-          <w:szCs w:val="28"/>
-        </w:rPr>
-        <w:t>Parallel</w:t>
-      </w:r>
-      <w:proofErr w:type="spellEnd"/>
-      <w:r>
-        <w:rPr>
-          <w:rFonts w:ascii="Arial" w:hAnsi="Arial" w:cs="Arial"/>
-          <w:sz w:val="28"/>
-          <w:szCs w:val="28"/>
-        </w:rPr>
-        <w:t xml:space="preserve"> </w:t>
-      </w:r>
-      <w:proofErr w:type="spellStart"/>
-      <w:r>
-        <w:rPr>
-          <w:rFonts w:ascii="Arial" w:hAnsi="Arial" w:cs="Arial"/>
-          <w:sz w:val="28"/>
-          <w:szCs w:val="28"/>
-        </w:rPr>
-        <w:t>inheritance</w:t>
-      </w:r>
-      <w:proofErr w:type="spellEnd"/>
-      <w:r>
-        <w:rPr>
-          <w:rFonts w:ascii="Arial" w:hAnsi="Arial" w:cs="Arial"/>
-          <w:sz w:val="28"/>
-          <w:szCs w:val="28"/>
-        </w:rPr>
-        <w:t xml:space="preserve"> se richiesto dall’utente</w:t>
+        <w:t>Il Sistema dovrà eseguire il refactoring della classe in cui e presente il code smell Parallel inheritance se richiesto dall’utente</w:t>
       </w:r>
     </w:p>
     <w:p>
@@ -3856,97 +2192,7 @@
           <w:sz w:val="28"/>
           <w:szCs w:val="28"/>
         </w:rPr>
-        <w:t xml:space="preserve">Il Sistema dovrà eseguire il </w:t>
-      </w:r>
-      <w:proofErr w:type="spellStart"/>
-      <w:r>
-        <w:rPr>
-          <w:rFonts w:ascii="Arial" w:hAnsi="Arial" w:cs="Arial"/>
-          <w:sz w:val="28"/>
-          <w:szCs w:val="28"/>
-        </w:rPr>
-        <w:t>refactoring</w:t>
-      </w:r>
-      <w:proofErr w:type="spellEnd"/>
-      <w:r>
-        <w:rPr>
-          <w:rFonts w:ascii="Arial" w:hAnsi="Arial" w:cs="Arial"/>
-          <w:sz w:val="28"/>
-          <w:szCs w:val="28"/>
-        </w:rPr>
-        <w:t xml:space="preserve"> della classe in cui e presente </w:t>
-      </w:r>
-      <w:proofErr w:type="gramStart"/>
-      <w:r>
-        <w:rPr>
-          <w:rFonts w:ascii="Arial" w:hAnsi="Arial" w:cs="Arial"/>
-          <w:sz w:val="28"/>
-          <w:szCs w:val="28"/>
-        </w:rPr>
-        <w:t>il code</w:t>
-      </w:r>
-      <w:proofErr w:type="gramEnd"/>
-      <w:r>
-        <w:rPr>
-          <w:rFonts w:ascii="Arial" w:hAnsi="Arial" w:cs="Arial"/>
-          <w:sz w:val="28"/>
-          <w:szCs w:val="28"/>
-        </w:rPr>
-        <w:t xml:space="preserve"> </w:t>
-      </w:r>
-      <w:proofErr w:type="spellStart"/>
-      <w:r>
-        <w:rPr>
-          <w:rFonts w:ascii="Arial" w:hAnsi="Arial" w:cs="Arial"/>
-          <w:sz w:val="28"/>
-          <w:szCs w:val="28"/>
-        </w:rPr>
-        <w:t>smell</w:t>
-      </w:r>
-      <w:proofErr w:type="spellEnd"/>
-      <w:r>
-        <w:rPr>
-          <w:rFonts w:ascii="Arial" w:hAnsi="Arial" w:cs="Arial"/>
-          <w:sz w:val="28"/>
-          <w:szCs w:val="28"/>
-        </w:rPr>
-        <w:t xml:space="preserve"> </w:t>
-      </w:r>
-      <w:proofErr w:type="spellStart"/>
-      <w:r>
-        <w:rPr>
-          <w:rFonts w:ascii="Arial" w:hAnsi="Arial" w:cs="Arial"/>
-          <w:sz w:val="28"/>
-          <w:szCs w:val="28"/>
-        </w:rPr>
-        <w:t>Shotgun</w:t>
-      </w:r>
-      <w:proofErr w:type="spellEnd"/>
-      <w:r>
-        <w:rPr>
-          <w:rFonts w:ascii="Arial" w:hAnsi="Arial" w:cs="Arial"/>
-          <w:sz w:val="28"/>
-          <w:szCs w:val="28"/>
-        </w:rPr>
-        <w:t xml:space="preserve"> </w:t>
-      </w:r>
-      <w:proofErr w:type="spellStart"/>
-      <w:r>
-        <w:rPr>
-          <w:rFonts w:ascii="Arial" w:hAnsi="Arial" w:cs="Arial"/>
-          <w:sz w:val="28"/>
-          <w:szCs w:val="28"/>
-        </w:rPr>
-        <w:t>Surgery</w:t>
-      </w:r>
-      <w:proofErr w:type="spellEnd"/>
-      <w:r>
-        <w:rPr>
-          <w:rFonts w:ascii="Arial" w:hAnsi="Arial" w:cs="Arial"/>
-          <w:sz w:val="28"/>
-          <w:szCs w:val="28"/>
-        </w:rPr>
-        <w:t xml:space="preserve"> se richiesto dall’utente</w:t>
+        <w:t>Il Sistema dovrà eseguire il refactoring della classe in cui e presente il code smell Shotgun Surgery se richiesto dall’utente</w:t>
       </w:r>
     </w:p>
     <w:p>
@@ -4021,79 +2267,7 @@
           <w:sz w:val="28"/>
           <w:szCs w:val="28"/>
         </w:rPr>
-        <w:t xml:space="preserve">Il Sistema dovrà eseguire il </w:t>
-      </w:r>
-      <w:proofErr w:type="spellStart"/>
-      <w:r>
-        <w:rPr>
-          <w:rFonts w:ascii="Arial" w:hAnsi="Arial" w:cs="Arial"/>
-          <w:sz w:val="28"/>
-          <w:szCs w:val="28"/>
-        </w:rPr>
-        <w:t>refactoring</w:t>
-      </w:r>
-      <w:proofErr w:type="spellEnd"/>
-      <w:r>
-        <w:rPr>
-          <w:rFonts w:ascii="Arial" w:hAnsi="Arial" w:cs="Arial"/>
-          <w:sz w:val="28"/>
-          <w:szCs w:val="28"/>
-        </w:rPr>
-        <w:t xml:space="preserve"> della classe in cui e presente </w:t>
-      </w:r>
-      <w:proofErr w:type="gramStart"/>
-      <w:r>
-        <w:rPr>
-          <w:rFonts w:ascii="Arial" w:hAnsi="Arial" w:cs="Arial"/>
-          <w:sz w:val="28"/>
-          <w:szCs w:val="28"/>
-        </w:rPr>
-        <w:t>il code</w:t>
-      </w:r>
-      <w:proofErr w:type="gramEnd"/>
-      <w:r>
-        <w:rPr>
-          <w:rFonts w:ascii="Arial" w:hAnsi="Arial" w:cs="Arial"/>
-          <w:sz w:val="28"/>
-          <w:szCs w:val="28"/>
-        </w:rPr>
-        <w:t xml:space="preserve"> </w:t>
-      </w:r>
-      <w:proofErr w:type="spellStart"/>
-      <w:r>
-        <w:rPr>
-          <w:rFonts w:ascii="Arial" w:hAnsi="Arial" w:cs="Arial"/>
-          <w:sz w:val="28"/>
-          <w:szCs w:val="28"/>
-        </w:rPr>
-        <w:t>smell</w:t>
-      </w:r>
-      <w:proofErr w:type="spellEnd"/>
-      <w:r>
-        <w:rPr>
-          <w:rFonts w:ascii="Arial" w:hAnsi="Arial" w:cs="Arial"/>
-          <w:sz w:val="28"/>
-          <w:szCs w:val="28"/>
-        </w:rPr>
-        <w:t xml:space="preserve"> </w:t>
-      </w:r>
-      <w:proofErr w:type="spellStart"/>
-      <w:r>
-        <w:rPr>
-          <w:rFonts w:ascii="Arial" w:hAnsi="Arial" w:cs="Arial"/>
-          <w:sz w:val="28"/>
-          <w:szCs w:val="28"/>
-        </w:rPr>
-        <w:t>Divergent</w:t>
-      </w:r>
-      <w:proofErr w:type="spellEnd"/>
-      <w:r>
-        <w:rPr>
-          <w:rFonts w:ascii="Arial" w:hAnsi="Arial" w:cs="Arial"/>
-          <w:sz w:val="28"/>
-          <w:szCs w:val="28"/>
-        </w:rPr>
-        <w:t xml:space="preserve"> Change se richiesto dall’utente</w:t>
+        <w:t>Il Sistema dovrà eseguire il refactoring della classe in cui e presente il code smell Divergent Change se richiesto dall’utente</w:t>
       </w:r>
     </w:p>
     <w:p>
@@ -4168,79 +2342,7 @@
           <w:sz w:val="28"/>
           <w:szCs w:val="28"/>
         </w:rPr>
-        <w:t xml:space="preserve">Il Sistema dovrà eseguire il </w:t>
-      </w:r>
-      <w:proofErr w:type="spellStart"/>
-      <w:r>
-        <w:rPr>
-          <w:rFonts w:ascii="Arial" w:hAnsi="Arial" w:cs="Arial"/>
-          <w:sz w:val="28"/>
-          <w:szCs w:val="28"/>
-        </w:rPr>
-        <w:t>refactoring</w:t>
-      </w:r>
-      <w:proofErr w:type="spellEnd"/>
-      <w:r>
-        <w:rPr>
-          <w:rFonts w:ascii="Arial" w:hAnsi="Arial" w:cs="Arial"/>
-          <w:sz w:val="28"/>
-          <w:szCs w:val="28"/>
-        </w:rPr>
-        <w:t xml:space="preserve"> del package in cui e presente </w:t>
-      </w:r>
-      <w:proofErr w:type="gramStart"/>
-      <w:r>
-        <w:rPr>
-          <w:rFonts w:ascii="Arial" w:hAnsi="Arial" w:cs="Arial"/>
-          <w:sz w:val="28"/>
-          <w:szCs w:val="28"/>
-        </w:rPr>
-        <w:t>il code</w:t>
-      </w:r>
-      <w:proofErr w:type="gramEnd"/>
-      <w:r>
-        <w:rPr>
-          <w:rFonts w:ascii="Arial" w:hAnsi="Arial" w:cs="Arial"/>
-          <w:sz w:val="28"/>
-          <w:szCs w:val="28"/>
-        </w:rPr>
-        <w:t xml:space="preserve"> </w:t>
-      </w:r>
-      <w:proofErr w:type="spellStart"/>
-      <w:r>
-        <w:rPr>
-          <w:rFonts w:ascii="Arial" w:hAnsi="Arial" w:cs="Arial"/>
-          <w:sz w:val="28"/>
-          <w:szCs w:val="28"/>
-        </w:rPr>
-        <w:t>smell</w:t>
-      </w:r>
-      <w:proofErr w:type="spellEnd"/>
-      <w:r>
-        <w:rPr>
-          <w:rFonts w:ascii="Arial" w:hAnsi="Arial" w:cs="Arial"/>
-          <w:sz w:val="28"/>
-          <w:szCs w:val="28"/>
-        </w:rPr>
-        <w:t xml:space="preserve"> </w:t>
-      </w:r>
-      <w:proofErr w:type="spellStart"/>
-      <w:r>
-        <w:rPr>
-          <w:rFonts w:ascii="Arial" w:hAnsi="Arial" w:cs="Arial"/>
-          <w:sz w:val="28"/>
-          <w:szCs w:val="28"/>
-        </w:rPr>
-        <w:t>Promiscuous</w:t>
-      </w:r>
-      <w:proofErr w:type="spellEnd"/>
-      <w:r>
-        <w:rPr>
-          <w:rFonts w:ascii="Arial" w:hAnsi="Arial" w:cs="Arial"/>
-          <w:sz w:val="28"/>
-          <w:szCs w:val="28"/>
-        </w:rPr>
-        <w:t xml:space="preserve"> Package se richiesto dall’utente</w:t>
+        <w:t>Il Sistema dovrà eseguire il refactoring del package in cui e presente il code smell Promiscuous Package se richiesto dall’utente</w:t>
       </w:r>
     </w:p>
     <w:p>
@@ -4254,77 +2356,15 @@
           <w:szCs w:val="28"/>
         </w:rPr>
       </w:pPr>
-      <w:proofErr w:type="gramStart"/>
-      <w:r>
-        <w:rPr>
-          <w:rFonts w:ascii="Arial" w:hAnsi="Arial" w:cs="Arial"/>
-          <w:b/>
-          <w:sz w:val="28"/>
-          <w:szCs w:val="28"/>
-        </w:rPr>
-        <w:t>Requisiti  per</w:t>
-      </w:r>
-      <w:proofErr w:type="gramEnd"/>
-      <w:r>
-        <w:rPr>
-          <w:rFonts w:ascii="Arial" w:hAnsi="Arial" w:cs="Arial"/>
-          <w:b/>
-          <w:sz w:val="28"/>
-          <w:szCs w:val="28"/>
-        </w:rPr>
-        <w:t xml:space="preserve"> la </w:t>
-      </w:r>
-      <w:proofErr w:type="spellStart"/>
-      <w:r>
-        <w:rPr>
-          <w:rFonts w:ascii="Arial" w:hAnsi="Arial" w:cs="Arial"/>
-          <w:b/>
-          <w:sz w:val="28"/>
-          <w:szCs w:val="28"/>
-        </w:rPr>
-        <w:t>visulizzazione</w:t>
-      </w:r>
-      <w:proofErr w:type="spellEnd"/>
-      <w:r>
-        <w:rPr>
-          <w:rFonts w:ascii="Arial" w:hAnsi="Arial" w:cs="Arial"/>
-          <w:b/>
-          <w:sz w:val="28"/>
-          <w:szCs w:val="28"/>
-        </w:rPr>
-        <w:t xml:space="preserve"> dei code </w:t>
-      </w:r>
-      <w:proofErr w:type="spellStart"/>
-      <w:r>
-        <w:rPr>
-          <w:rFonts w:ascii="Arial" w:hAnsi="Arial" w:cs="Arial"/>
-          <w:b/>
-          <w:sz w:val="28"/>
-          <w:szCs w:val="28"/>
-        </w:rPr>
-        <w:t>smell</w:t>
-      </w:r>
-      <w:proofErr w:type="spellEnd"/>
-      <w:r>
-        <w:rPr>
-          <w:rFonts w:ascii="Arial" w:hAnsi="Arial" w:cs="Arial"/>
-          <w:b/>
-          <w:sz w:val="28"/>
-          <w:szCs w:val="28"/>
-        </w:rPr>
-        <w:t xml:space="preserve"> rilevati e del loro eventuale </w:t>
-      </w:r>
-      <w:proofErr w:type="spellStart"/>
-      <w:r>
-        <w:rPr>
-          <w:rFonts w:ascii="Arial" w:hAnsi="Arial" w:cs="Arial"/>
-          <w:b/>
-          <w:sz w:val="28"/>
-          <w:szCs w:val="28"/>
-        </w:rPr>
-        <w:t>refactoring</w:t>
-      </w:r>
-      <w:proofErr w:type="spellEnd"/>
+      <w:r>
+        <w:rPr>
+          <w:rFonts w:ascii="Arial" w:hAnsi="Arial" w:cs="Arial"/>
+          <w:b/>
+          <w:sz w:val="28"/>
+          <w:szCs w:val="28"/>
+        </w:rPr>
+        <w:t>Requisiti  per la visulizzazione dei code smell rilevati e del loro eventuale refactoring</w:t>
+      </w:r>
     </w:p>
     <w:p>
       <w:pPr>
@@ -4382,36 +2422,8 @@
           <w:sz w:val="28"/>
           <w:szCs w:val="28"/>
         </w:rPr>
-        <w:t xml:space="preserve">Visualizzazione lista code </w:t>
-      </w:r>
-      <w:proofErr w:type="spellStart"/>
-      <w:r>
-        <w:rPr>
-          <w:rFonts w:ascii="Arial" w:hAnsi="Arial" w:cs="Arial"/>
-          <w:sz w:val="28"/>
-          <w:szCs w:val="28"/>
-        </w:rPr>
-        <w:t>smell</w:t>
-      </w:r>
-      <w:proofErr w:type="spellEnd"/>
-      <w:r>
-        <w:rPr>
-          <w:rFonts w:ascii="Arial" w:hAnsi="Arial" w:cs="Arial"/>
-          <w:sz w:val="28"/>
-          <w:szCs w:val="28"/>
-        </w:rPr>
-        <w:t xml:space="preserve"> </w:t>
-      </w:r>
-      <w:proofErr w:type="spellStart"/>
-      <w:r>
-        <w:rPr>
-          <w:rFonts w:ascii="Arial" w:hAnsi="Arial" w:cs="Arial"/>
-          <w:sz w:val="28"/>
-          <w:szCs w:val="28"/>
-        </w:rPr>
-        <w:t>rilevalti</w:t>
-      </w:r>
-      <w:proofErr w:type="spellEnd"/>
+        <w:t>Visualizzazione lista code smell rilevalti</w:t>
+      </w:r>
     </w:p>
     <w:p>
       <w:pPr>
@@ -4430,61 +2442,7 @@
           <w:sz w:val="28"/>
           <w:szCs w:val="28"/>
         </w:rPr>
-        <w:t xml:space="preserve">L’utente deve avere la possibilità di visualizzare </w:t>
-      </w:r>
-      <w:proofErr w:type="gramStart"/>
-      <w:r>
-        <w:rPr>
-          <w:rFonts w:ascii="Arial" w:hAnsi="Arial" w:cs="Arial"/>
-          <w:sz w:val="28"/>
-          <w:szCs w:val="28"/>
-        </w:rPr>
-        <w:t>i code</w:t>
-      </w:r>
-      <w:proofErr w:type="gramEnd"/>
-      <w:r>
-        <w:rPr>
-          <w:rFonts w:ascii="Arial" w:hAnsi="Arial" w:cs="Arial"/>
-          <w:sz w:val="28"/>
-          <w:szCs w:val="28"/>
-        </w:rPr>
-        <w:t xml:space="preserve"> </w:t>
-      </w:r>
-      <w:proofErr w:type="spellStart"/>
-      <w:r>
-        <w:rPr>
-          <w:rFonts w:ascii="Arial" w:hAnsi="Arial" w:cs="Arial"/>
-          <w:sz w:val="28"/>
-          <w:szCs w:val="28"/>
-        </w:rPr>
-        <w:t>smell</w:t>
-      </w:r>
-      <w:proofErr w:type="spellEnd"/>
-      <w:r>
-        <w:rPr>
-          <w:rFonts w:ascii="Arial" w:hAnsi="Arial" w:cs="Arial"/>
-          <w:sz w:val="28"/>
-          <w:szCs w:val="28"/>
-        </w:rPr>
-        <w:t xml:space="preserve"> presenti nel </w:t>
-      </w:r>
-      <w:proofErr w:type="spellStart"/>
-      <w:r>
-        <w:rPr>
-          <w:rFonts w:ascii="Arial" w:hAnsi="Arial" w:cs="Arial"/>
-          <w:sz w:val="28"/>
-          <w:szCs w:val="28"/>
-        </w:rPr>
-        <w:t>project</w:t>
-      </w:r>
-      <w:proofErr w:type="spellEnd"/>
-      <w:r>
-        <w:rPr>
-          <w:rFonts w:ascii="Arial" w:hAnsi="Arial" w:cs="Arial"/>
-          <w:sz w:val="28"/>
-          <w:szCs w:val="28"/>
-        </w:rPr>
-        <w:t xml:space="preserve"> analizzato</w:t>
+        <w:t>L’utente deve avere la possibilità di visualizzare i code smell presenti nel project analizzato</w:t>
       </w:r>
     </w:p>
     <w:p>
@@ -4516,25 +2474,7 @@
           <w:sz w:val="28"/>
           <w:szCs w:val="28"/>
         </w:rPr>
-        <w:t xml:space="preserve">Visualizzazione dettagliata code </w:t>
-      </w:r>
-      <w:proofErr w:type="spellStart"/>
-      <w:r>
-        <w:rPr>
-          <w:rFonts w:ascii="Arial" w:hAnsi="Arial" w:cs="Arial"/>
-          <w:sz w:val="28"/>
-          <w:szCs w:val="28"/>
-        </w:rPr>
-        <w:t>smell</w:t>
-      </w:r>
-      <w:proofErr w:type="spellEnd"/>
-      <w:r>
-        <w:rPr>
-          <w:rFonts w:ascii="Arial" w:hAnsi="Arial" w:cs="Arial"/>
-          <w:sz w:val="28"/>
-          <w:szCs w:val="28"/>
-        </w:rPr>
-        <w:t xml:space="preserve"> rilevato</w:t>
+        <w:t>Visualizzazione dettagliata code smell rilevato</w:t>
       </w:r>
     </w:p>
     <w:p>
@@ -4554,43 +2494,7 @@
           <w:sz w:val="28"/>
           <w:szCs w:val="28"/>
         </w:rPr>
-        <w:t xml:space="preserve">L’utente deve avere la possibilità di visualizzare in modo dettagliato </w:t>
-      </w:r>
-      <w:proofErr w:type="gramStart"/>
-      <w:r>
-        <w:rPr>
-          <w:rFonts w:ascii="Arial" w:hAnsi="Arial" w:cs="Arial"/>
-          <w:sz w:val="28"/>
-          <w:szCs w:val="28"/>
-        </w:rPr>
-        <w:t>il code</w:t>
-      </w:r>
-      <w:proofErr w:type="gramEnd"/>
-      <w:r>
-        <w:rPr>
-          <w:rFonts w:ascii="Arial" w:hAnsi="Arial" w:cs="Arial"/>
-          <w:sz w:val="28"/>
-          <w:szCs w:val="28"/>
-        </w:rPr>
-        <w:t xml:space="preserve"> </w:t>
-      </w:r>
-      <w:proofErr w:type="spellStart"/>
-      <w:r>
-        <w:rPr>
-          <w:rFonts w:ascii="Arial" w:hAnsi="Arial" w:cs="Arial"/>
-          <w:sz w:val="28"/>
-          <w:szCs w:val="28"/>
-        </w:rPr>
-        <w:t>smell</w:t>
-      </w:r>
-      <w:proofErr w:type="spellEnd"/>
-      <w:r>
-        <w:rPr>
-          <w:rFonts w:ascii="Arial" w:hAnsi="Arial" w:cs="Arial"/>
-          <w:sz w:val="28"/>
-          <w:szCs w:val="28"/>
-        </w:rPr>
-        <w:t xml:space="preserve"> rilevato</w:t>
+        <w:t>L’utente deve avere la possibilità di visualizzare in modo dettagliato il code smell rilevato</w:t>
       </w:r>
     </w:p>
     <w:p>
@@ -4631,36 +2535,8 @@
           <w:sz w:val="28"/>
           <w:szCs w:val="28"/>
         </w:rPr>
-        <w:t xml:space="preserve">Visualizzazione </w:t>
-      </w:r>
-      <w:proofErr w:type="spellStart"/>
-      <w:r>
-        <w:rPr>
-          <w:rFonts w:ascii="Arial" w:hAnsi="Arial" w:cs="Arial"/>
-          <w:sz w:val="28"/>
-          <w:szCs w:val="28"/>
-        </w:rPr>
-        <w:t>refactoring</w:t>
-      </w:r>
-      <w:proofErr w:type="spellEnd"/>
-      <w:r>
-        <w:rPr>
-          <w:rFonts w:ascii="Arial" w:hAnsi="Arial" w:cs="Arial"/>
-          <w:sz w:val="28"/>
-          <w:szCs w:val="28"/>
-        </w:rPr>
-        <w:t xml:space="preserve"> code </w:t>
-      </w:r>
-      <w:proofErr w:type="spellStart"/>
-      <w:r>
-        <w:rPr>
-          <w:rFonts w:ascii="Arial" w:hAnsi="Arial" w:cs="Arial"/>
-          <w:sz w:val="28"/>
-          <w:szCs w:val="28"/>
-        </w:rPr>
-        <w:t>smell</w:t>
-      </w:r>
-      <w:proofErr w:type="spellEnd"/>
+        <w:t>Visualizzazione refactoring code smell</w:t>
+      </w:r>
     </w:p>
     <w:p>
       <w:pPr>
@@ -4679,54 +2555,8 @@
           <w:sz w:val="28"/>
           <w:szCs w:val="28"/>
         </w:rPr>
-        <w:t xml:space="preserve">L’utente deve avere la possibilità di poter scegliere se eseguire il </w:t>
-      </w:r>
-      <w:proofErr w:type="spellStart"/>
-      <w:r>
-        <w:rPr>
-          <w:rFonts w:ascii="Arial" w:hAnsi="Arial" w:cs="Arial"/>
-          <w:sz w:val="28"/>
-          <w:szCs w:val="28"/>
-        </w:rPr>
-        <w:t>refactoring</w:t>
-      </w:r>
-      <w:proofErr w:type="spellEnd"/>
-      <w:r>
-        <w:rPr>
-          <w:rFonts w:ascii="Arial" w:hAnsi="Arial" w:cs="Arial"/>
-          <w:sz w:val="28"/>
-          <w:szCs w:val="28"/>
-        </w:rPr>
-        <w:t xml:space="preserve"> di un code </w:t>
-      </w:r>
-      <w:proofErr w:type="spellStart"/>
-      <w:r>
-        <w:rPr>
-          <w:rFonts w:ascii="Arial" w:hAnsi="Arial" w:cs="Arial"/>
-          <w:sz w:val="28"/>
-          <w:szCs w:val="28"/>
-        </w:rPr>
-        <w:t>smell</w:t>
-      </w:r>
-      <w:proofErr w:type="spellEnd"/>
-      <w:r>
-        <w:rPr>
-          <w:rFonts w:ascii="Arial" w:hAnsi="Arial" w:cs="Arial"/>
-          <w:sz w:val="28"/>
-          <w:szCs w:val="28"/>
-        </w:rPr>
-        <w:t xml:space="preserve"> e visualizzare l’anteprima del </w:t>
-      </w:r>
-      <w:proofErr w:type="spellStart"/>
-      <w:r>
-        <w:rPr>
-          <w:rFonts w:ascii="Arial" w:hAnsi="Arial" w:cs="Arial"/>
-          <w:sz w:val="28"/>
-          <w:szCs w:val="28"/>
-        </w:rPr>
-        <w:t>refactoring</w:t>
-      </w:r>
-      <w:proofErr w:type="spellEnd"/>
+        <w:t>L’utente deve avere la possibilità di poter scegliere se eseguire il refactoring di un code smell e visualizzare l’anteprima del refactoring</w:t>
+      </w:r>
     </w:p>
     <w:p>
       <w:pPr>
@@ -4757,43 +2587,23 @@
           <w:sz w:val="28"/>
           <w:szCs w:val="28"/>
         </w:rPr>
-        <w:t xml:space="preserve">Con l’intervento di manutenzione che andremo ad eseguire verranno introdotti 2 nuovi requisiti funzionali per il rilevamento </w:t>
-      </w:r>
-      <w:proofErr w:type="gramStart"/>
-      <w:r>
-        <w:rPr>
-          <w:rFonts w:ascii="Arial" w:hAnsi="Arial" w:cs="Arial"/>
-          <w:sz w:val="28"/>
-          <w:szCs w:val="28"/>
-        </w:rPr>
-        <w:t>dei code</w:t>
-      </w:r>
-      <w:proofErr w:type="gramEnd"/>
-      <w:r>
-        <w:rPr>
-          <w:rFonts w:ascii="Arial" w:hAnsi="Arial" w:cs="Arial"/>
-          <w:sz w:val="28"/>
-          <w:szCs w:val="28"/>
-        </w:rPr>
-        <w:t xml:space="preserve"> </w:t>
-      </w:r>
-      <w:proofErr w:type="spellStart"/>
-      <w:r>
-        <w:rPr>
-          <w:rFonts w:ascii="Arial" w:hAnsi="Arial" w:cs="Arial"/>
-          <w:sz w:val="28"/>
-          <w:szCs w:val="28"/>
-        </w:rPr>
-        <w:t>smell</w:t>
-      </w:r>
-      <w:proofErr w:type="spellEnd"/>
-      <w:r>
-        <w:rPr>
-          <w:rFonts w:ascii="Arial" w:hAnsi="Arial" w:cs="Arial"/>
-          <w:sz w:val="28"/>
-          <w:szCs w:val="28"/>
-        </w:rPr>
-        <w:t>:</w:t>
+        <w:t xml:space="preserve">Con l’intervento di manutenzione che andremo ad eseguire verranno introdotti </w:t>
+      </w:r>
+      <w:r>
+        <w:rPr>
+          <w:rFonts w:ascii="Arial" w:hAnsi="Arial" w:cs="Arial"/>
+          <w:sz w:val="28"/>
+          <w:szCs w:val="28"/>
+        </w:rPr>
+        <w:t>due</w:t>
+      </w:r>
+      <w:r>
+        <w:rPr>
+          <w:rFonts w:ascii="Arial" w:hAnsi="Arial" w:cs="Arial"/>
+          <w:sz w:val="28"/>
+          <w:szCs w:val="28"/>
+        </w:rPr>
+        <w:t xml:space="preserve"> nuovi requisiti funzionali per il rilevamento dei code smell:</w:t>
       </w:r>
     </w:p>
     <w:p>
@@ -4817,51 +2627,15 @@
           <w:sz w:val="28"/>
           <w:szCs w:val="28"/>
         </w:rPr>
-        <w:t>RF_RCS_</w:t>
-      </w:r>
-      <w:r>
-        <w:rPr>
-          <w:rFonts w:ascii="Arial" w:hAnsi="Arial" w:cs="Arial"/>
-          <w:b/>
-          <w:sz w:val="28"/>
-          <w:szCs w:val="28"/>
-        </w:rPr>
-        <w:t>8</w:t>
-      </w:r>
-      <w:r>
-        <w:rPr>
-          <w:rFonts w:ascii="Arial" w:hAnsi="Arial" w:cs="Arial"/>
-          <w:b/>
-          <w:sz w:val="28"/>
-          <w:szCs w:val="28"/>
-        </w:rPr>
-        <w:t xml:space="preserve">: </w:t>
-      </w:r>
-      <w:r>
-        <w:rPr>
-          <w:rFonts w:ascii="Arial" w:hAnsi="Arial" w:cs="Arial"/>
-          <w:sz w:val="28"/>
-          <w:szCs w:val="28"/>
-        </w:rPr>
-        <w:t xml:space="preserve">Rilevamento code </w:t>
-      </w:r>
-      <w:proofErr w:type="spellStart"/>
-      <w:r>
-        <w:rPr>
-          <w:rFonts w:ascii="Arial" w:hAnsi="Arial" w:cs="Arial"/>
-          <w:sz w:val="28"/>
-          <w:szCs w:val="28"/>
-        </w:rPr>
-        <w:t>smell</w:t>
-      </w:r>
-      <w:proofErr w:type="spellEnd"/>
-      <w:r>
-        <w:rPr>
-          <w:rFonts w:ascii="Arial" w:hAnsi="Arial" w:cs="Arial"/>
-          <w:sz w:val="28"/>
-          <w:szCs w:val="28"/>
-        </w:rPr>
-        <w:t xml:space="preserve"> </w:t>
+        <w:t xml:space="preserve">RF_RCS_8: </w:t>
+      </w:r>
+      <w:r>
+        <w:rPr>
+          <w:rFonts w:ascii="Arial" w:hAnsi="Arial" w:cs="Arial"/>
+          <w:sz w:val="28"/>
+          <w:szCs w:val="28"/>
+        </w:rPr>
+        <w:t xml:space="preserve">Rilevamento code smell </w:t>
       </w:r>
       <w:r>
         <w:rPr>
@@ -4889,43 +2663,7 @@
           <w:sz w:val="28"/>
           <w:szCs w:val="28"/>
         </w:rPr>
-        <w:t xml:space="preserve">Il sistema dovrà supportare il rilevamento </w:t>
-      </w:r>
-      <w:proofErr w:type="gramStart"/>
-      <w:r>
-        <w:rPr>
-          <w:rFonts w:ascii="Arial" w:hAnsi="Arial" w:cs="Arial"/>
-          <w:sz w:val="28"/>
-          <w:szCs w:val="28"/>
-        </w:rPr>
-        <w:t>del code</w:t>
-      </w:r>
-      <w:proofErr w:type="gramEnd"/>
-      <w:r>
-        <w:rPr>
-          <w:rFonts w:ascii="Arial" w:hAnsi="Arial" w:cs="Arial"/>
-          <w:sz w:val="28"/>
-          <w:szCs w:val="28"/>
-        </w:rPr>
-        <w:t xml:space="preserve"> </w:t>
-      </w:r>
-      <w:proofErr w:type="spellStart"/>
-      <w:r>
-        <w:rPr>
-          <w:rFonts w:ascii="Arial" w:hAnsi="Arial" w:cs="Arial"/>
-          <w:sz w:val="28"/>
-          <w:szCs w:val="28"/>
-        </w:rPr>
-        <w:t>smell</w:t>
-      </w:r>
-      <w:proofErr w:type="spellEnd"/>
-      <w:r>
-        <w:rPr>
-          <w:rFonts w:ascii="Arial" w:hAnsi="Arial" w:cs="Arial"/>
-          <w:sz w:val="28"/>
-          <w:szCs w:val="28"/>
-        </w:rPr>
-        <w:t xml:space="preserve"> </w:t>
+        <w:t xml:space="preserve">Il sistema dovrà supportare il rilevamento del code smell </w:t>
       </w:r>
       <w:r>
         <w:rPr>
@@ -4959,67 +2697,16 @@
           <w:szCs w:val="28"/>
           <w:lang w:val="en-GB"/>
         </w:rPr>
-        <w:t>RF_RCS_</w:t>
-      </w:r>
-      <w:r>
-        <w:rPr>
-          <w:rFonts w:ascii="Arial" w:hAnsi="Arial" w:cs="Arial"/>
-          <w:b/>
+        <w:t xml:space="preserve">RF_RCS_9: </w:t>
+      </w:r>
+      <w:r>
+        <w:rPr>
+          <w:rFonts w:ascii="Arial" w:hAnsi="Arial" w:cs="Arial"/>
           <w:sz w:val="28"/>
           <w:szCs w:val="28"/>
           <w:lang w:val="en-GB"/>
         </w:rPr>
-        <w:t>9</w:t>
-      </w:r>
-      <w:r>
-        <w:rPr>
-          <w:rFonts w:ascii="Arial" w:hAnsi="Arial" w:cs="Arial"/>
-          <w:b/>
-          <w:sz w:val="28"/>
-          <w:szCs w:val="28"/>
-          <w:lang w:val="en-GB"/>
-        </w:rPr>
-        <w:t xml:space="preserve">: </w:t>
-      </w:r>
-      <w:proofErr w:type="spellStart"/>
-      <w:r>
-        <w:rPr>
-          <w:rFonts w:ascii="Arial" w:hAnsi="Arial" w:cs="Arial"/>
-          <w:sz w:val="28"/>
-          <w:szCs w:val="28"/>
-          <w:lang w:val="en-GB"/>
-        </w:rPr>
-        <w:t>R</w:t>
-      </w:r>
-      <w:bookmarkStart w:id="0" w:name="_GoBack"/>
-      <w:bookmarkEnd w:id="0"/>
-      <w:r>
-        <w:rPr>
-          <w:rFonts w:ascii="Arial" w:hAnsi="Arial" w:cs="Arial"/>
-          <w:sz w:val="28"/>
-          <w:szCs w:val="28"/>
-          <w:lang w:val="en-GB"/>
-        </w:rPr>
-        <w:t>ilevamento</w:t>
-      </w:r>
-      <w:proofErr w:type="spellEnd"/>
-      <w:r>
-        <w:rPr>
-          <w:rFonts w:ascii="Arial" w:hAnsi="Arial" w:cs="Arial"/>
-          <w:sz w:val="28"/>
-          <w:szCs w:val="28"/>
-          <w:lang w:val="en-GB"/>
-        </w:rPr>
-        <w:t xml:space="preserve"> code smell </w:t>
-      </w:r>
-      <w:r>
-        <w:rPr>
-          <w:rFonts w:ascii="Arial" w:hAnsi="Arial" w:cs="Arial"/>
-          <w:sz w:val="28"/>
-          <w:szCs w:val="28"/>
-          <w:lang w:val="en-GB"/>
-        </w:rPr>
-        <w:t>Swiss Army Knife</w:t>
+        <w:t>Rilevamento code smell Swiss Army Knife</w:t>
       </w:r>
     </w:p>
     <w:p>
@@ -5040,18 +2727,16 @@
           <w:szCs w:val="28"/>
         </w:rPr>
         <w:lastRenderedPageBreak/>
-        <w:t xml:space="preserve">Il sistema dovrà supportare il rilevamento </w:t>
-      </w:r>
-      <w:proofErr w:type="gramStart"/>
-      <w:r>
-        <w:rPr>
-          <w:rFonts w:ascii="Arial" w:hAnsi="Arial" w:cs="Arial"/>
-          <w:sz w:val="28"/>
-          <w:szCs w:val="28"/>
-        </w:rPr>
-        <w:t>del code</w:t>
-      </w:r>
-      <w:proofErr w:type="gramEnd"/>
+        <w:t xml:space="preserve">Il sistema dovrà supportare il rilevamento del code smell </w:t>
+      </w:r>
+      <w:r>
+        <w:rPr>
+          <w:rFonts w:ascii="Arial" w:hAnsi="Arial" w:cs="Arial"/>
+          <w:sz w:val="28"/>
+          <w:szCs w:val="28"/>
+        </w:rPr>
+        <w:t>Swiss</w:t>
+      </w:r>
       <w:r>
         <w:rPr>
           <w:rFonts w:ascii="Arial" w:hAnsi="Arial" w:cs="Arial"/>
@@ -5060,70 +2745,46 @@
         </w:rPr>
         <w:t xml:space="preserve"> </w:t>
       </w:r>
-      <w:proofErr w:type="spellStart"/>
-      <w:r>
-        <w:rPr>
-          <w:rFonts w:ascii="Arial" w:hAnsi="Arial" w:cs="Arial"/>
-          <w:sz w:val="28"/>
-          <w:szCs w:val="28"/>
-        </w:rPr>
-        <w:t>smell</w:t>
-      </w:r>
-      <w:proofErr w:type="spellEnd"/>
-      <w:r>
-        <w:rPr>
-          <w:rFonts w:ascii="Arial" w:hAnsi="Arial" w:cs="Arial"/>
-          <w:sz w:val="28"/>
-          <w:szCs w:val="28"/>
-        </w:rPr>
-        <w:t xml:space="preserve"> </w:t>
-      </w:r>
-      <w:proofErr w:type="spellStart"/>
-      <w:r>
-        <w:rPr>
-          <w:rFonts w:ascii="Arial" w:hAnsi="Arial" w:cs="Arial"/>
-          <w:sz w:val="28"/>
-          <w:szCs w:val="28"/>
-        </w:rPr>
-        <w:t>swiss</w:t>
-      </w:r>
-      <w:proofErr w:type="spellEnd"/>
-      <w:r>
-        <w:rPr>
-          <w:rFonts w:ascii="Arial" w:hAnsi="Arial" w:cs="Arial"/>
-          <w:sz w:val="28"/>
-          <w:szCs w:val="28"/>
-        </w:rPr>
-        <w:t xml:space="preserve"> </w:t>
-      </w:r>
-      <w:proofErr w:type="spellStart"/>
-      <w:r>
-        <w:rPr>
-          <w:rFonts w:ascii="Arial" w:hAnsi="Arial" w:cs="Arial"/>
-          <w:sz w:val="28"/>
-          <w:szCs w:val="28"/>
-        </w:rPr>
-        <w:t>army</w:t>
-      </w:r>
-      <w:proofErr w:type="spellEnd"/>
-      <w:r>
-        <w:rPr>
-          <w:rFonts w:ascii="Arial" w:hAnsi="Arial" w:cs="Arial"/>
-          <w:sz w:val="28"/>
-          <w:szCs w:val="28"/>
-        </w:rPr>
-        <w:t xml:space="preserve"> </w:t>
-      </w:r>
-      <w:proofErr w:type="spellStart"/>
-      <w:r>
-        <w:rPr>
-          <w:rFonts w:ascii="Arial" w:hAnsi="Arial" w:cs="Arial"/>
-          <w:sz w:val="28"/>
-          <w:szCs w:val="28"/>
-        </w:rPr>
-        <w:t>knife</w:t>
-      </w:r>
-      <w:proofErr w:type="spellEnd"/>
+      <w:r>
+        <w:rPr>
+          <w:rFonts w:ascii="Arial" w:hAnsi="Arial" w:cs="Arial"/>
+          <w:sz w:val="28"/>
+          <w:szCs w:val="28"/>
+        </w:rPr>
+        <w:t>A</w:t>
+      </w:r>
+      <w:r>
+        <w:rPr>
+          <w:rFonts w:ascii="Arial" w:hAnsi="Arial" w:cs="Arial"/>
+          <w:sz w:val="28"/>
+          <w:szCs w:val="28"/>
+        </w:rPr>
+        <w:t xml:space="preserve">rmy </w:t>
+      </w:r>
+      <w:r>
+        <w:rPr>
+          <w:rFonts w:ascii="Arial" w:hAnsi="Arial" w:cs="Arial"/>
+          <w:sz w:val="28"/>
+          <w:szCs w:val="28"/>
+        </w:rPr>
+        <w:t>K</w:t>
+      </w:r>
+      <w:r>
+        <w:rPr>
+          <w:rFonts w:ascii="Arial" w:hAnsi="Arial" w:cs="Arial"/>
+          <w:sz w:val="28"/>
+          <w:szCs w:val="28"/>
+        </w:rPr>
+        <w:t>nife</w:t>
+      </w:r>
+      <w:r>
+        <w:rPr>
+          <w:rFonts w:ascii="Arial" w:hAnsi="Arial" w:cs="Arial"/>
+          <w:sz w:val="28"/>
+          <w:szCs w:val="28"/>
+        </w:rPr>
+        <w:t>.</w:t>
+      </w:r>
     </w:p>
     <w:p>
       <w:pPr>
@@ -5166,79 +2827,23 @@
           <w:sz w:val="28"/>
           <w:szCs w:val="28"/>
         </w:rPr>
-        <w:t xml:space="preserve">Dopo aver eseguito </w:t>
-      </w:r>
-      <w:proofErr w:type="gramStart"/>
-      <w:r>
-        <w:rPr>
-          <w:rFonts w:ascii="Arial" w:hAnsi="Arial" w:cs="Arial"/>
-          <w:sz w:val="28"/>
-          <w:szCs w:val="28"/>
-        </w:rPr>
-        <w:t>il reverse</w:t>
-      </w:r>
-      <w:proofErr w:type="gramEnd"/>
-      <w:r>
-        <w:rPr>
-          <w:rFonts w:ascii="Arial" w:hAnsi="Arial" w:cs="Arial"/>
-          <w:sz w:val="28"/>
-          <w:szCs w:val="28"/>
-        </w:rPr>
-        <w:t xml:space="preserve"> </w:t>
-      </w:r>
-      <w:proofErr w:type="spellStart"/>
-      <w:r>
-        <w:rPr>
-          <w:rFonts w:ascii="Arial" w:hAnsi="Arial" w:cs="Arial"/>
-          <w:sz w:val="28"/>
-          <w:szCs w:val="28"/>
-        </w:rPr>
-        <w:t>engineering</w:t>
-      </w:r>
-      <w:proofErr w:type="spellEnd"/>
-      <w:r>
-        <w:rPr>
-          <w:rFonts w:ascii="Arial" w:hAnsi="Arial" w:cs="Arial"/>
-          <w:sz w:val="28"/>
-          <w:szCs w:val="28"/>
-        </w:rPr>
-        <w:t xml:space="preserve"> è stata eseguita l’attività dell’impact analisi per capire l’impatto del </w:t>
-      </w:r>
-      <w:proofErr w:type="spellStart"/>
-      <w:r>
-        <w:rPr>
-          <w:rFonts w:ascii="Arial" w:hAnsi="Arial" w:cs="Arial"/>
-          <w:sz w:val="28"/>
-          <w:szCs w:val="28"/>
-        </w:rPr>
-        <w:t>change</w:t>
-      </w:r>
-      <w:proofErr w:type="spellEnd"/>
-      <w:r>
-        <w:rPr>
-          <w:rFonts w:ascii="Arial" w:hAnsi="Arial" w:cs="Arial"/>
-          <w:sz w:val="28"/>
-          <w:szCs w:val="28"/>
-        </w:rPr>
-        <w:t xml:space="preserve"> </w:t>
-      </w:r>
-      <w:proofErr w:type="spellStart"/>
-      <w:r>
-        <w:rPr>
-          <w:rFonts w:ascii="Arial" w:hAnsi="Arial" w:cs="Arial"/>
-          <w:sz w:val="28"/>
-          <w:szCs w:val="28"/>
-        </w:rPr>
-        <w:t>request</w:t>
-      </w:r>
-      <w:proofErr w:type="spellEnd"/>
-      <w:r>
-        <w:rPr>
-          <w:rFonts w:ascii="Arial" w:hAnsi="Arial" w:cs="Arial"/>
-          <w:sz w:val="28"/>
-          <w:szCs w:val="28"/>
-        </w:rPr>
-        <w:t xml:space="preserve"> sul si</w:t>
+        <w:t>Dopo aver eseguito il reverse engineering è stata eseguita l’attività dell’impact anal</w:t>
+      </w:r>
+      <w:r>
+        <w:rPr>
+          <w:rFonts w:ascii="Arial" w:hAnsi="Arial" w:cs="Arial"/>
+          <w:sz w:val="28"/>
+          <w:szCs w:val="28"/>
+        </w:rPr>
+        <w:t>ysis</w:t>
+      </w:r>
+      <w:r>
+        <w:rPr>
+          <w:rFonts w:ascii="Arial" w:hAnsi="Arial" w:cs="Arial"/>
+          <w:sz w:val="28"/>
+          <w:szCs w:val="28"/>
+        </w:rPr>
+        <w:t xml:space="preserve"> per capire l’impatto del change request sul si</w:t>
       </w:r>
       <w:r>
         <w:rPr>
@@ -5254,18 +2859,24 @@
           <w:sz w:val="28"/>
           <w:szCs w:val="28"/>
         </w:rPr>
-        <w:t xml:space="preserve">tema. Essa e disponibile nel file Impact Analysis </w:t>
-      </w:r>
-      <w:proofErr w:type="spellStart"/>
-      <w:r>
-        <w:rPr>
-          <w:rFonts w:ascii="Arial" w:hAnsi="Arial" w:cs="Arial"/>
-          <w:sz w:val="28"/>
-          <w:szCs w:val="28"/>
-        </w:rPr>
-        <w:t>cASpER</w:t>
-      </w:r>
-      <w:proofErr w:type="spellEnd"/>
+        <w:t xml:space="preserve">tema. Essa </w:t>
+      </w:r>
+      <w:r>
+        <w:rPr>
+          <w:rFonts w:ascii="Arial" w:hAnsi="Arial" w:cs="Arial"/>
+          <w:sz w:val="28"/>
+          <w:szCs w:val="28"/>
+        </w:rPr>
+        <w:t>è</w:t>
+      </w:r>
+      <w:r>
+        <w:rPr>
+          <w:rFonts w:ascii="Arial" w:hAnsi="Arial" w:cs="Arial"/>
+          <w:sz w:val="28"/>
+          <w:szCs w:val="28"/>
+        </w:rPr>
+        <w:t xml:space="preserve"> disponibile nel file Impact Analysis cASpER</w:t>
+      </w:r>
       <w:r>
         <w:rPr>
           <w:rFonts w:ascii="Arial" w:hAnsi="Arial" w:cs="Arial"/>
@@ -5308,111 +2919,55 @@
           <w:sz w:val="28"/>
           <w:szCs w:val="28"/>
         </w:rPr>
-        <w:t xml:space="preserve">all’impact </w:t>
-      </w:r>
-      <w:proofErr w:type="spellStart"/>
-      <w:r>
-        <w:rPr>
-          <w:rFonts w:ascii="Arial" w:hAnsi="Arial" w:cs="Arial"/>
-          <w:sz w:val="28"/>
-          <w:szCs w:val="28"/>
-        </w:rPr>
-        <w:t>analysis</w:t>
-      </w:r>
-      <w:proofErr w:type="spellEnd"/>
-      <w:r>
-        <w:rPr>
-          <w:rFonts w:ascii="Arial" w:hAnsi="Arial" w:cs="Arial"/>
-          <w:sz w:val="28"/>
-          <w:szCs w:val="28"/>
-        </w:rPr>
-        <w:t xml:space="preserve"> </w:t>
-      </w:r>
-      <w:r>
-        <w:rPr>
-          <w:rFonts w:ascii="Arial" w:hAnsi="Arial" w:cs="Arial"/>
-          <w:sz w:val="28"/>
-          <w:szCs w:val="28"/>
-        </w:rPr>
-        <w:t xml:space="preserve">per concludere la fase di analisi e stata stabilita la test </w:t>
-      </w:r>
-      <w:proofErr w:type="spellStart"/>
-      <w:r>
-        <w:rPr>
-          <w:rFonts w:ascii="Arial" w:hAnsi="Arial" w:cs="Arial"/>
-          <w:sz w:val="28"/>
-          <w:szCs w:val="28"/>
-        </w:rPr>
-        <w:t>Strategy</w:t>
-      </w:r>
-      <w:proofErr w:type="spellEnd"/>
-      <w:r>
-        <w:rPr>
-          <w:rFonts w:ascii="Arial" w:hAnsi="Arial" w:cs="Arial"/>
-          <w:sz w:val="28"/>
-          <w:szCs w:val="28"/>
-        </w:rPr>
-        <w:t xml:space="preserve"> </w:t>
-      </w:r>
-      <w:r>
-        <w:rPr>
-          <w:rFonts w:ascii="Arial" w:hAnsi="Arial" w:cs="Arial"/>
-          <w:sz w:val="28"/>
-          <w:szCs w:val="28"/>
-        </w:rPr>
-        <w:t xml:space="preserve">e sono stati generati Master Test Plan, </w:t>
-      </w:r>
-      <w:proofErr w:type="spellStart"/>
-      <w:r>
-        <w:rPr>
-          <w:rFonts w:ascii="Arial" w:hAnsi="Arial" w:cs="Arial"/>
-          <w:sz w:val="28"/>
-          <w:szCs w:val="28"/>
-        </w:rPr>
-        <w:t>Regression</w:t>
-      </w:r>
-      <w:proofErr w:type="spellEnd"/>
-      <w:r>
-        <w:rPr>
-          <w:rFonts w:ascii="Arial" w:hAnsi="Arial" w:cs="Arial"/>
-          <w:sz w:val="28"/>
-          <w:szCs w:val="28"/>
-        </w:rPr>
-        <w:t xml:space="preserve"> </w:t>
-      </w:r>
-      <w:r>
-        <w:rPr>
-          <w:rFonts w:ascii="Arial" w:hAnsi="Arial" w:cs="Arial"/>
-          <w:sz w:val="28"/>
-          <w:szCs w:val="28"/>
-        </w:rPr>
-        <w:t xml:space="preserve">Test </w:t>
-      </w:r>
-      <w:proofErr w:type="gramStart"/>
-      <w:r>
-        <w:rPr>
-          <w:rFonts w:ascii="Arial" w:hAnsi="Arial" w:cs="Arial"/>
-          <w:sz w:val="28"/>
-          <w:szCs w:val="28"/>
-        </w:rPr>
-        <w:t>Plan ,</w:t>
-      </w:r>
-      <w:r>
-        <w:rPr>
-          <w:rFonts w:ascii="Arial" w:hAnsi="Arial" w:cs="Arial"/>
-          <w:sz w:val="28"/>
-          <w:szCs w:val="28"/>
-        </w:rPr>
-        <w:t>System</w:t>
-      </w:r>
-      <w:proofErr w:type="gramEnd"/>
-      <w:r>
-        <w:rPr>
-          <w:rFonts w:ascii="Arial" w:hAnsi="Arial" w:cs="Arial"/>
-          <w:sz w:val="28"/>
-          <w:szCs w:val="28"/>
-        </w:rPr>
-        <w:t xml:space="preserve"> Test Plan</w:t>
+        <w:t xml:space="preserve">all’impact analysis </w:t>
+      </w:r>
+      <w:r>
+        <w:rPr>
+          <w:rFonts w:ascii="Arial" w:hAnsi="Arial" w:cs="Arial"/>
+          <w:sz w:val="28"/>
+          <w:szCs w:val="28"/>
+        </w:rPr>
+        <w:t xml:space="preserve">per concludere la fase di analisi </w:t>
+      </w:r>
+      <w:r>
+        <w:rPr>
+          <w:rFonts w:ascii="Arial" w:hAnsi="Arial" w:cs="Arial"/>
+          <w:sz w:val="28"/>
+          <w:szCs w:val="28"/>
+        </w:rPr>
+        <w:t>è</w:t>
+      </w:r>
+      <w:r>
+        <w:rPr>
+          <w:rFonts w:ascii="Arial" w:hAnsi="Arial" w:cs="Arial"/>
+          <w:sz w:val="28"/>
+          <w:szCs w:val="28"/>
+        </w:rPr>
+        <w:t xml:space="preserve"> stata stabilita la test Strategy </w:t>
+      </w:r>
+      <w:r>
+        <w:rPr>
+          <w:rFonts w:ascii="Arial" w:hAnsi="Arial" w:cs="Arial"/>
+          <w:sz w:val="28"/>
+          <w:szCs w:val="28"/>
+        </w:rPr>
+        <w:t xml:space="preserve">e sono stati generati Master Test Plan, Regression </w:t>
+      </w:r>
+      <w:r>
+        <w:rPr>
+          <w:rFonts w:ascii="Arial" w:hAnsi="Arial" w:cs="Arial"/>
+          <w:sz w:val="28"/>
+          <w:szCs w:val="28"/>
+        </w:rPr>
+        <w:t>Test Plan ,</w:t>
+      </w:r>
+      <w:r>
+        <w:rPr>
+          <w:rFonts w:ascii="Arial" w:hAnsi="Arial" w:cs="Arial"/>
+          <w:sz w:val="28"/>
+          <w:szCs w:val="28"/>
+        </w:rPr>
+        <w:t>System Test Plan</w:t>
       </w:r>
       <w:r>
         <w:rPr>
@@ -5444,18 +2999,8 @@
           <w:sz w:val="28"/>
           <w:szCs w:val="28"/>
         </w:rPr>
-        <w:t xml:space="preserve"> sono disponibili nella cartella /Documentazione </w:t>
-      </w:r>
-      <w:proofErr w:type="spellStart"/>
-      <w:r>
-        <w:rPr>
-          <w:rFonts w:ascii="Arial" w:hAnsi="Arial" w:cs="Arial"/>
-          <w:sz w:val="28"/>
-          <w:szCs w:val="28"/>
-        </w:rPr>
-        <w:t>Testing</w:t>
-      </w:r>
-      <w:proofErr w:type="spellEnd"/>
+        <w:t xml:space="preserve"> sono disponibili nella cartella /Documentazione Testing</w:t>
+      </w:r>
     </w:p>
     <w:p>
       <w:pPr>
@@ -5554,7 +3099,7 @@
           <w:lang w:eastAsia="it-IT"/>
         </w:rPr>
         <w:drawing>
-          <wp:inline distT="0" distB="0" distL="0" distR="0">
+          <wp:inline distT="0" distB="0" distL="0" distR="0" wp14:anchorId="7A6D71F2" wp14:editId="53B943EE">
             <wp:extent cx="6120130" cy="1017270"/>
             <wp:effectExtent l="0" t="0" r="0" b="0"/>
             <wp:docPr id="1" name="Immagine 1"/>
@@ -5615,7 +3160,7 @@
           <w:lang w:eastAsia="it-IT"/>
         </w:rPr>
         <w:drawing>
-          <wp:inline distT="0" distB="0" distL="0" distR="0">
+          <wp:inline distT="0" distB="0" distL="0" distR="0" wp14:anchorId="056FD469" wp14:editId="2E34768B">
             <wp:extent cx="6120130" cy="1034415"/>
             <wp:effectExtent l="0" t="0" r="0" b="0"/>
             <wp:docPr id="2" name="Immagine 2"/>
@@ -5692,18 +3237,8 @@
           <w:sz w:val="28"/>
           <w:szCs w:val="28"/>
         </w:rPr>
-        <w:t xml:space="preserve">\Object Model </w:t>
-      </w:r>
-      <w:proofErr w:type="spellStart"/>
-      <w:r>
-        <w:rPr>
-          <w:rFonts w:ascii="Arial" w:hAnsi="Arial" w:cs="Arial"/>
-          <w:sz w:val="28"/>
-          <w:szCs w:val="28"/>
-        </w:rPr>
-        <w:t>cASpER</w:t>
-      </w:r>
-      <w:proofErr w:type="spellEnd"/>
+        <w:t>\Object Model cASpER</w:t>
+      </w:r>
     </w:p>
     <w:p>
       <w:pPr>
@@ -5721,25 +3256,23 @@
           <w:sz w:val="28"/>
           <w:szCs w:val="28"/>
         </w:rPr>
-        <w:t xml:space="preserve">Successivamente all’implementazione della modifica a livello di design e stato creato l’Integration test </w:t>
-      </w:r>
-      <w:proofErr w:type="spellStart"/>
-      <w:r>
-        <w:rPr>
-          <w:rFonts w:ascii="Arial" w:hAnsi="Arial" w:cs="Arial"/>
-          <w:sz w:val="28"/>
-          <w:szCs w:val="28"/>
-        </w:rPr>
-        <w:t>plan</w:t>
-      </w:r>
-      <w:proofErr w:type="spellEnd"/>
-      <w:r>
-        <w:rPr>
-          <w:rFonts w:ascii="Arial" w:hAnsi="Arial" w:cs="Arial"/>
-          <w:sz w:val="28"/>
-          <w:szCs w:val="28"/>
-        </w:rPr>
-        <w:t>.</w:t>
+        <w:t xml:space="preserve">Successivamente all’implementazione della modifica a livello di design </w:t>
+      </w:r>
+      <w:r>
+        <w:rPr>
+          <w:rFonts w:ascii="Arial" w:hAnsi="Arial" w:cs="Arial"/>
+          <w:sz w:val="28"/>
+          <w:szCs w:val="28"/>
+        </w:rPr>
+        <w:t>è</w:t>
+      </w:r>
+      <w:r>
+        <w:rPr>
+          <w:rFonts w:ascii="Arial" w:hAnsi="Arial" w:cs="Arial"/>
+          <w:sz w:val="28"/>
+          <w:szCs w:val="28"/>
+        </w:rPr>
+        <w:t xml:space="preserve"> stato creato l’Integration test plan.</w:t>
       </w:r>
     </w:p>
     <w:p>
@@ -5775,90 +3308,41 @@
           <w:sz w:val="28"/>
           <w:szCs w:val="28"/>
         </w:rPr>
-        <w:t xml:space="preserve">Fase 4: </w:t>
-      </w:r>
-      <w:proofErr w:type="spellStart"/>
-      <w:r>
-        <w:rPr>
-          <w:rFonts w:ascii="Arial" w:hAnsi="Arial" w:cs="Arial"/>
-          <w:b/>
-          <w:sz w:val="28"/>
-          <w:szCs w:val="28"/>
-        </w:rPr>
-        <w:t>Implementation</w:t>
-      </w:r>
-      <w:proofErr w:type="spellEnd"/>
-    </w:p>
-    <w:p>
-      <w:pPr>
-        <w:spacing w:before="240"/>
-        <w:rPr>
-          <w:rFonts w:ascii="Arial" w:hAnsi="Arial" w:cs="Arial"/>
-          <w:sz w:val="28"/>
-          <w:szCs w:val="28"/>
-        </w:rPr>
-      </w:pPr>
-      <w:r>
-        <w:rPr>
-          <w:rFonts w:ascii="Arial" w:hAnsi="Arial" w:cs="Arial"/>
-          <w:sz w:val="28"/>
-          <w:szCs w:val="28"/>
-        </w:rPr>
-        <w:t xml:space="preserve">In tale fase sono stati eseguiti i test di regressioni ed è stata implementata la modifica. I risultati del test di regressione, sono presenti nel documento </w:t>
-      </w:r>
-      <w:proofErr w:type="spellStart"/>
-      <w:r>
-        <w:rPr>
-          <w:rFonts w:ascii="Arial" w:hAnsi="Arial" w:cs="Arial"/>
-          <w:sz w:val="28"/>
-          <w:szCs w:val="28"/>
-        </w:rPr>
-        <w:t>Regression</w:t>
-      </w:r>
-      <w:proofErr w:type="spellEnd"/>
-      <w:r>
-        <w:rPr>
-          <w:rFonts w:ascii="Arial" w:hAnsi="Arial" w:cs="Arial"/>
-          <w:sz w:val="28"/>
-          <w:szCs w:val="28"/>
-        </w:rPr>
-        <w:t xml:space="preserve"> test </w:t>
-      </w:r>
-      <w:proofErr w:type="spellStart"/>
-      <w:r>
-        <w:rPr>
-          <w:rFonts w:ascii="Arial" w:hAnsi="Arial" w:cs="Arial"/>
-          <w:sz w:val="28"/>
-          <w:szCs w:val="28"/>
-        </w:rPr>
-        <w:t>plan</w:t>
-      </w:r>
-      <w:proofErr w:type="spellEnd"/>
-      <w:r>
-        <w:rPr>
-          <w:rFonts w:ascii="Arial" w:hAnsi="Arial" w:cs="Arial"/>
-          <w:sz w:val="28"/>
-          <w:szCs w:val="28"/>
-        </w:rPr>
-        <w:t xml:space="preserve">, nella sezione </w:t>
-      </w:r>
-      <w:proofErr w:type="spellStart"/>
-      <w:r>
-        <w:rPr>
-          <w:rFonts w:ascii="Arial" w:hAnsi="Arial" w:cs="Arial"/>
-          <w:sz w:val="28"/>
-          <w:szCs w:val="28"/>
-        </w:rPr>
-        <w:t>Regression</w:t>
-      </w:r>
-      <w:proofErr w:type="spellEnd"/>
-      <w:r>
-        <w:rPr>
-          <w:rFonts w:ascii="Arial" w:hAnsi="Arial" w:cs="Arial"/>
-          <w:sz w:val="28"/>
-          <w:szCs w:val="28"/>
-        </w:rPr>
-        <w:t xml:space="preserve"> Test Report</w:t>
+        <w:t>Fase 4: Implementation</w:t>
+      </w:r>
+    </w:p>
+    <w:p>
+      <w:pPr>
+        <w:spacing w:before="240"/>
+        <w:rPr>
+          <w:rFonts w:ascii="Arial" w:hAnsi="Arial" w:cs="Arial"/>
+          <w:sz w:val="28"/>
+          <w:szCs w:val="28"/>
+        </w:rPr>
+      </w:pPr>
+      <w:r>
+        <w:rPr>
+          <w:rFonts w:ascii="Arial" w:hAnsi="Arial" w:cs="Arial"/>
+          <w:sz w:val="28"/>
+          <w:szCs w:val="28"/>
+        </w:rPr>
+        <w:t>In tale fase sono stati eseguiti i test di regression</w:t>
+      </w:r>
+      <w:r>
+        <w:rPr>
+          <w:rFonts w:ascii="Arial" w:hAnsi="Arial" w:cs="Arial"/>
+          <w:sz w:val="28"/>
+          <w:szCs w:val="28"/>
+        </w:rPr>
+        <w:t>e</w:t>
+      </w:r>
+      <w:r>
+        <w:rPr>
+          <w:rFonts w:ascii="Arial" w:hAnsi="Arial" w:cs="Arial"/>
+          <w:sz w:val="28"/>
+          <w:szCs w:val="28"/>
+        </w:rPr>
+        <w:t xml:space="preserve"> ed è stata implementata la modifica. I risultati del test di regressione, sono presenti nel documento Regression test plan, nella sezione Regression Test Report</w:t>
       </w:r>
     </w:p>
     <w:p>
@@ -5902,25 +3386,23 @@
           <w:szCs w:val="28"/>
         </w:rPr>
         <w:lastRenderedPageBreak/>
-        <w:t xml:space="preserve">In tale fase e stato eseguito il test di sistema ed i risultati sono presenti nel documento System test </w:t>
-      </w:r>
-      <w:proofErr w:type="spellStart"/>
-      <w:r>
-        <w:rPr>
-          <w:rFonts w:ascii="Arial" w:hAnsi="Arial" w:cs="Arial"/>
-          <w:sz w:val="28"/>
-          <w:szCs w:val="28"/>
-        </w:rPr>
-        <w:t>plan</w:t>
-      </w:r>
-      <w:proofErr w:type="spellEnd"/>
-      <w:r>
-        <w:rPr>
-          <w:rFonts w:ascii="Arial" w:hAnsi="Arial" w:cs="Arial"/>
-          <w:sz w:val="28"/>
-          <w:szCs w:val="28"/>
-        </w:rPr>
-        <w:t>, nella sezione System Test Report</w:t>
+        <w:t xml:space="preserve">In tale fase </w:t>
+      </w:r>
+      <w:r>
+        <w:rPr>
+          <w:rFonts w:ascii="Arial" w:hAnsi="Arial" w:cs="Arial"/>
+          <w:sz w:val="28"/>
+          <w:szCs w:val="28"/>
+        </w:rPr>
+        <w:t>è</w:t>
+      </w:r>
+      <w:r>
+        <w:rPr>
+          <w:rFonts w:ascii="Arial" w:hAnsi="Arial" w:cs="Arial"/>
+          <w:sz w:val="28"/>
+          <w:szCs w:val="28"/>
+        </w:rPr>
+        <w:t xml:space="preserve"> stato eseguito il test di sistema ed i risultati sono presenti nel documento System test plan, nella sezione System Test Report</w:t>
       </w:r>
       <w:r>
         <w:rPr>
@@ -5946,97 +3428,57 @@
           <w:sz w:val="28"/>
           <w:szCs w:val="28"/>
         </w:rPr>
-        <w:t xml:space="preserve">Inoltre e stata valutata la </w:t>
-      </w:r>
-      <w:proofErr w:type="spellStart"/>
-      <w:r>
-        <w:rPr>
-          <w:rFonts w:ascii="Arial" w:hAnsi="Arial" w:cs="Arial"/>
-          <w:sz w:val="28"/>
-          <w:szCs w:val="28"/>
-        </w:rPr>
-        <w:t>precision</w:t>
-      </w:r>
-      <w:proofErr w:type="spellEnd"/>
-      <w:r>
-        <w:rPr>
-          <w:rFonts w:ascii="Arial" w:hAnsi="Arial" w:cs="Arial"/>
-          <w:sz w:val="28"/>
-          <w:szCs w:val="28"/>
-        </w:rPr>
-        <w:t xml:space="preserve"> e la </w:t>
-      </w:r>
-      <w:proofErr w:type="spellStart"/>
-      <w:r>
-        <w:rPr>
-          <w:rFonts w:ascii="Arial" w:hAnsi="Arial" w:cs="Arial"/>
-          <w:sz w:val="28"/>
-          <w:szCs w:val="28"/>
-        </w:rPr>
-        <w:t>recall</w:t>
-      </w:r>
-      <w:proofErr w:type="spellEnd"/>
-      <w:r>
-        <w:rPr>
-          <w:rFonts w:ascii="Arial" w:hAnsi="Arial" w:cs="Arial"/>
-          <w:sz w:val="28"/>
-          <w:szCs w:val="28"/>
-        </w:rPr>
-        <w:t xml:space="preserve"> dell’impact </w:t>
-      </w:r>
-      <w:proofErr w:type="spellStart"/>
-      <w:r>
-        <w:rPr>
-          <w:rFonts w:ascii="Arial" w:hAnsi="Arial" w:cs="Arial"/>
-          <w:sz w:val="28"/>
-          <w:szCs w:val="28"/>
-        </w:rPr>
-        <w:t>analysis</w:t>
-      </w:r>
-      <w:proofErr w:type="spellEnd"/>
-      <w:r>
-        <w:rPr>
-          <w:rFonts w:ascii="Arial" w:hAnsi="Arial" w:cs="Arial"/>
-          <w:sz w:val="28"/>
-          <w:szCs w:val="28"/>
-        </w:rPr>
-        <w:t xml:space="preserve"> condotta nella fase 2.</w:t>
-      </w:r>
-    </w:p>
-    <w:p>
-      <w:pPr>
-        <w:spacing w:before="240"/>
-        <w:rPr>
-          <w:rFonts w:ascii="Arial" w:hAnsi="Arial" w:cs="Arial"/>
-          <w:sz w:val="28"/>
-          <w:szCs w:val="28"/>
-        </w:rPr>
-      </w:pPr>
-      <w:r>
-        <w:rPr>
-          <w:rFonts w:ascii="Arial" w:hAnsi="Arial" w:cs="Arial"/>
-          <w:sz w:val="28"/>
-          <w:szCs w:val="28"/>
-        </w:rPr>
-        <w:t xml:space="preserve">La </w:t>
-      </w:r>
-      <w:proofErr w:type="spellStart"/>
-      <w:r>
-        <w:rPr>
-          <w:rFonts w:ascii="Arial" w:hAnsi="Arial" w:cs="Arial"/>
-          <w:sz w:val="28"/>
-          <w:szCs w:val="28"/>
-        </w:rPr>
-        <w:t>recall</w:t>
-      </w:r>
-      <w:proofErr w:type="spellEnd"/>
-      <w:r>
-        <w:rPr>
-          <w:rFonts w:ascii="Arial" w:hAnsi="Arial" w:cs="Arial"/>
-          <w:sz w:val="28"/>
-          <w:szCs w:val="28"/>
-        </w:rPr>
-        <w:t xml:space="preserve"> risulta essere 0,</w:t>
+        <w:t xml:space="preserve">Inoltre </w:t>
+      </w:r>
+      <w:r>
+        <w:rPr>
+          <w:rFonts w:ascii="Arial" w:hAnsi="Arial" w:cs="Arial"/>
+          <w:sz w:val="28"/>
+          <w:szCs w:val="28"/>
+        </w:rPr>
+        <w:t>è</w:t>
+      </w:r>
+      <w:r>
+        <w:rPr>
+          <w:rFonts w:ascii="Arial" w:hAnsi="Arial" w:cs="Arial"/>
+          <w:sz w:val="28"/>
+          <w:szCs w:val="28"/>
+        </w:rPr>
+        <w:t xml:space="preserve"> stata valutata la precision e la recall dell’impact analysis condotta nella fase </w:t>
+      </w:r>
+      <w:r>
+        <w:rPr>
+          <w:rFonts w:ascii="Arial" w:hAnsi="Arial" w:cs="Arial"/>
+          <w:sz w:val="28"/>
+          <w:szCs w:val="28"/>
+        </w:rPr>
+        <w:t>2</w:t>
+      </w:r>
+      <w:r>
+        <w:rPr>
+          <w:rFonts w:ascii="Arial" w:hAnsi="Arial" w:cs="Arial"/>
+          <w:sz w:val="28"/>
+          <w:szCs w:val="28"/>
+        </w:rPr>
+        <w:t>.</w:t>
+      </w:r>
+    </w:p>
+    <w:p>
+      <w:pPr>
+        <w:spacing w:before="240"/>
+        <w:rPr>
+          <w:rFonts w:ascii="Arial" w:hAnsi="Arial" w:cs="Arial"/>
+          <w:sz w:val="28"/>
+          <w:szCs w:val="28"/>
+        </w:rPr>
+      </w:pPr>
+      <w:r>
+        <w:rPr>
+          <w:rFonts w:ascii="Arial" w:hAnsi="Arial" w:cs="Arial"/>
+          <w:sz w:val="28"/>
+          <w:szCs w:val="28"/>
+        </w:rPr>
+        <w:t>La recall risulta essere 0,</w:t>
       </w:r>
       <w:r>
         <w:rPr>
@@ -6052,25 +3494,15 @@
           <w:sz w:val="28"/>
           <w:szCs w:val="28"/>
         </w:rPr>
-        <w:t xml:space="preserve"> mentre la </w:t>
-      </w:r>
-      <w:proofErr w:type="spellStart"/>
-      <w:r>
-        <w:rPr>
-          <w:rFonts w:ascii="Arial" w:hAnsi="Arial" w:cs="Arial"/>
-          <w:sz w:val="28"/>
-          <w:szCs w:val="28"/>
-        </w:rPr>
-        <w:t>precision</w:t>
-      </w:r>
-      <w:proofErr w:type="spellEnd"/>
-      <w:r>
-        <w:rPr>
-          <w:rFonts w:ascii="Arial" w:hAnsi="Arial" w:cs="Arial"/>
-          <w:sz w:val="28"/>
-          <w:szCs w:val="28"/>
-        </w:rPr>
-        <w:t xml:space="preserve"> 1</w:t>
+        <w:t xml:space="preserve"> mentre la precision 1</w:t>
+      </w:r>
+      <w:r>
+        <w:rPr>
+          <w:rFonts w:ascii="Arial" w:hAnsi="Arial" w:cs="Arial"/>
+          <w:sz w:val="28"/>
+          <w:szCs w:val="28"/>
+        </w:rPr>
+        <w:t>.</w:t>
       </w:r>
     </w:p>
     <w:p>
@@ -6158,7 +3590,7 @@
 </file>
 
 <file path=word/numbering.xml><?xml version="1.0" encoding="utf-8"?>
-<w:numbering xmlns:wpc="http://schemas.microsoft.com/office/word/2010/wordprocessingCanvas" xmlns:cx="http://schemas.microsoft.com/office/drawing/2014/chartex" xmlns:mc="http://schemas.openxmlformats.org/markup-compatibility/2006" xmlns:o="urn:schemas-microsoft-com:office:office" xmlns:r="http://schemas.openxmlformats.org/officeDocument/2006/relationships" xmlns:m="http://schemas.openxmlformats.org/officeDocument/2006/math" xmlns:v="urn:schemas-microsoft-com:vml" xmlns:wp14="http://schemas.microsoft.com/office/word/2010/wordprocessingDrawing" xmlns:wp="http://schemas.openxmlformats.org/drawingml/2006/wordprocessingDrawing" xmlns:w10="urn:schemas-microsoft-com:office:word" xmlns:w="http://schemas.openxmlformats.org/wordprocessingml/2006/main" xmlns:w14="http://schemas.microsoft.com/office/word/2010/wordml" xmlns:w15="http://schemas.microsoft.com/office/word/2012/wordml" xmlns:w16se="http://schemas.microsoft.com/office/word/2015/wordml/symex" xmlns:wpg="http://schemas.microsoft.com/office/word/2010/wordprocessingGroup" xmlns:wpi="http://schemas.microsoft.com/office/word/2010/wordprocessingInk" xmlns:wne="http://schemas.microsoft.com/office/word/2006/wordml" xmlns:wps="http://schemas.microsoft.com/office/word/2010/wordprocessingShape" mc:Ignorable="w14 w15 w16se wp14">
+<w:numbering xmlns:wpc="http://schemas.microsoft.com/office/word/2010/wordprocessingCanvas" xmlns:cx="http://schemas.microsoft.com/office/drawing/2014/chartex" xmlns:cx1="http://schemas.microsoft.com/office/drawing/2015/9/8/chartex" xmlns:cx2="http://schemas.microsoft.com/office/drawing/2015/10/21/chartex" xmlns:cx3="http://schemas.microsoft.com/office/drawing/2016/5/9/chartex" xmlns:cx4="http://schemas.microsoft.com/office/drawing/2016/5/10/chartex" xmlns:cx5="http://schemas.microsoft.com/office/drawing/2016/5/11/chartex" xmlns:cx6="http://schemas.microsoft.com/office/drawing/2016/5/12/chartex" xmlns:cx7="http://schemas.microsoft.com/office/drawing/2016/5/13/chartex" xmlns:cx8="http://schemas.microsoft.com/office/drawing/2016/5/14/chartex" xmlns:mc="http://schemas.openxmlformats.org/markup-compatibility/2006" xmlns:aink="http://schemas.microsoft.com/office/drawing/2016/ink" xmlns:am3d="http://schemas.microsoft.com/office/drawing/2017/model3d" xmlns:o="urn:schemas-microsoft-com:office:office" xmlns:oel="http://schemas.microsoft.com/office/2019/extlst" xmlns:r="http://schemas.openxmlformats.org/officeDocument/2006/relationships" xmlns:m="http://schemas.openxmlformats.org/officeDocument/2006/math" xmlns:v="urn:schemas-microsoft-com:vml" xmlns:wp14="http://schemas.microsoft.com/office/word/2010/wordprocessingDrawing" xmlns:wp="http://schemas.openxmlformats.org/drawingml/2006/wordprocessingDrawing" xmlns:w10="urn:schemas-microsoft-com:office:word" xmlns:w="http://schemas.openxmlformats.org/wordprocessingml/2006/main" xmlns:w14="http://schemas.microsoft.com/office/word/2010/wordml" xmlns:w15="http://schemas.microsoft.com/office/word/2012/wordml" xmlns:w16cex="http://schemas.microsoft.com/office/word/2018/wordml/cex" xmlns:w16cid="http://schemas.microsoft.com/office/word/2016/wordml/cid" xmlns:w16="http://schemas.microsoft.com/office/word/2018/wordml" xmlns:w16sdtdh="http://schemas.microsoft.com/office/word/2020/wordml/sdtdatahash" xmlns:w16se="http://schemas.microsoft.com/office/word/2015/wordml/symex" xmlns:wpg="http://schemas.microsoft.com/office/word/2010/wordprocessingGroup" xmlns:wpi="http://schemas.microsoft.com/office/word/2010/wordprocessingInk" xmlns:wne="http://schemas.microsoft.com/office/word/2006/wordml" xmlns:wps="http://schemas.microsoft.com/office/word/2010/wordprocessingShape" mc:Ignorable="w14 w15 w16se w16cid w16 w16cex w16sdtdh wp14">
   <w:abstractNum w:abstractNumId="0" w15:restartNumberingAfterBreak="0">
     <w:nsid w:val="03D820E0"/>
     <w:multiLevelType w:val="hybridMultilevel"/>
@@ -7015,35 +4447,35 @@
       </w:rPr>
     </w:lvl>
   </w:abstractNum>
-  <w:num w:numId="1">
+  <w:num w:numId="1" w16cid:durableId="1683966862">
     <w:abstractNumId w:val="4"/>
   </w:num>
-  <w:num w:numId="2">
+  <w:num w:numId="2" w16cid:durableId="1367680832">
     <w:abstractNumId w:val="0"/>
   </w:num>
-  <w:num w:numId="3">
+  <w:num w:numId="3" w16cid:durableId="750809492">
     <w:abstractNumId w:val="6"/>
   </w:num>
-  <w:num w:numId="4">
+  <w:num w:numId="4" w16cid:durableId="12652758">
     <w:abstractNumId w:val="1"/>
   </w:num>
-  <w:num w:numId="5">
+  <w:num w:numId="5" w16cid:durableId="910695304">
     <w:abstractNumId w:val="3"/>
   </w:num>
-  <w:num w:numId="6">
+  <w:num w:numId="6" w16cid:durableId="349723881">
     <w:abstractNumId w:val="7"/>
   </w:num>
-  <w:num w:numId="7">
+  <w:num w:numId="7" w16cid:durableId="144518841">
     <w:abstractNumId w:val="2"/>
   </w:num>
-  <w:num w:numId="8">
+  <w:num w:numId="8" w16cid:durableId="202208342">
     <w:abstractNumId w:val="5"/>
   </w:num>
 </w:numbering>
 </file>
 
 <file path=word/styles.xml><?xml version="1.0" encoding="utf-8"?>
-<w:styles xmlns:mc="http://schemas.openxmlformats.org/markup-compatibility/2006" xmlns:r="http://schemas.openxmlformats.org/officeDocument/2006/relationships" xmlns:w="http://schemas.openxmlformats.org/wordprocessingml/2006/main" xmlns:w14="http://schemas.microsoft.com/office/word/2010/wordml" xmlns:w15="http://schemas.microsoft.com/office/word/2012/wordml" xmlns:w16se="http://schemas.microsoft.com/office/word/2015/wordml/symex" mc:Ignorable="w14 w15 w16se">
+<w:styles xmlns:mc="http://schemas.openxmlformats.org/markup-compatibility/2006" xmlns:r="http://schemas.openxmlformats.org/officeDocument/2006/relationships" xmlns:w="http://schemas.openxmlformats.org/wordprocessingml/2006/main" xmlns:w14="http://schemas.microsoft.com/office/word/2010/wordml" xmlns:w15="http://schemas.microsoft.com/office/word/2012/wordml" xmlns:w16cex="http://schemas.microsoft.com/office/word/2018/wordml/cex" xmlns:w16cid="http://schemas.microsoft.com/office/word/2016/wordml/cid" xmlns:w16="http://schemas.microsoft.com/office/word/2018/wordml" xmlns:w16sdtdh="http://schemas.microsoft.com/office/word/2020/wordml/sdtdatahash" xmlns:w16se="http://schemas.microsoft.com/office/word/2015/wordml/symex" mc:Ignorable="w14 w15 w16se w16cid w16 w16cex w16sdtdh">
   <w:docDefaults>
     <w:rPrDefault>
       <w:rPr>
@@ -7059,7 +4491,7 @@
       </w:pPr>
     </w:pPrDefault>
   </w:docDefaults>
-  <w:latentStyles w:defLockedState="0" w:defUIPriority="99" w:defSemiHidden="0" w:defUnhideWhenUsed="0" w:defQFormat="0" w:count="371">
+  <w:latentStyles w:defLockedState="0" w:defUIPriority="99" w:defSemiHidden="0" w:defUnhideWhenUsed="0" w:defQFormat="0" w:count="376">
     <w:lsdException w:name="Normal" w:uiPriority="0" w:qFormat="1"/>
     <w:lsdException w:name="heading 1" w:uiPriority="9" w:qFormat="1"/>
     <w:lsdException w:name="heading 2" w:semiHidden="1" w:uiPriority="9" w:unhideWhenUsed="1" w:qFormat="1"/>
@@ -7165,7 +4597,6 @@
     <w:lsdException w:name="HTML Sample" w:semiHidden="1" w:unhideWhenUsed="1"/>
     <w:lsdException w:name="HTML Typewriter" w:semiHidden="1" w:unhideWhenUsed="1"/>
     <w:lsdException w:name="HTML Variable" w:semiHidden="1" w:unhideWhenUsed="1"/>
-    <w:lsdException w:name="Normal Table" w:semiHidden="1" w:unhideWhenUsed="1"/>
     <w:lsdException w:name="annotation subject" w:semiHidden="1" w:unhideWhenUsed="1"/>
     <w:lsdException w:name="No List" w:semiHidden="1" w:unhideWhenUsed="1"/>
     <w:lsdException w:name="Outline List 1" w:semiHidden="1" w:unhideWhenUsed="1"/>
@@ -7208,11 +4639,8 @@
     <w:lsdException w:name="Table Contemporary" w:semiHidden="1" w:unhideWhenUsed="1"/>
     <w:lsdException w:name="Table Elegant" w:semiHidden="1" w:unhideWhenUsed="1"/>
     <w:lsdException w:name="Table Professional" w:semiHidden="1" w:unhideWhenUsed="1"/>
-    <w:lsdException w:name="Table Subtle 1" w:semiHidden="1" w:unhideWhenUsed="1"/>
     <w:lsdException w:name="Table Subtle 2" w:semiHidden="1" w:unhideWhenUsed="1"/>
     <w:lsdException w:name="Table Web 1" w:semiHidden="1" w:unhideWhenUsed="1"/>
-    <w:lsdException w:name="Table Web 2" w:semiHidden="1" w:unhideWhenUsed="1"/>
-    <w:lsdException w:name="Table Web 3" w:semiHidden="1" w:unhideWhenUsed="1"/>
     <w:lsdException w:name="Balloon Text" w:semiHidden="1" w:unhideWhenUsed="1"/>
     <w:lsdException w:name="Table Grid" w:uiPriority="39"/>
     <w:lsdException w:name="Table Theme" w:semiHidden="1" w:unhideWhenUsed="1"/>
@@ -7431,6 +4859,11 @@
     <w:lsdException w:name="List Table 5 Dark Accent 6" w:uiPriority="50"/>
     <w:lsdException w:name="List Table 6 Colorful Accent 6" w:uiPriority="51"/>
     <w:lsdException w:name="List Table 7 Colorful Accent 6" w:uiPriority="52"/>
+    <w:lsdException w:name="Mention" w:semiHidden="1" w:unhideWhenUsed="1"/>
+    <w:lsdException w:name="Smart Hyperlink" w:semiHidden="1" w:unhideWhenUsed="1"/>
+    <w:lsdException w:name="Hashtag" w:semiHidden="1" w:unhideWhenUsed="1"/>
+    <w:lsdException w:name="Unresolved Mention" w:semiHidden="1" w:unhideWhenUsed="1"/>
+    <w:lsdException w:name="Smart Link" w:semiHidden="1" w:unhideWhenUsed="1"/>
   </w:latentStyles>
   <w:style w:type="paragraph" w:default="1" w:styleId="Normale">
     <w:name w:val="Normal"/>

</xml_diff>